<commit_message>
Fixes N in the equation
Add number of stages to the latex equation.
</commit_message>
<xml_diff>
--- a/Compressor/Reduce Compressor Set Pressure.docx
+++ b/Compressor/Reduce Compressor Set Pressure.docx
@@ -464,7 +464,23 @@
           <w:rFonts w:eastAsia="Times New Roman" w:cs="Times New Roman"/>
           <w:szCs w:val="24"/>
         </w:rPr>
-        <w:t xml:space="preserve">The highest pressure requirement in the facility is </w:t>
+        <w:t xml:space="preserve">The </w:t>
+      </w:r>
+      <w:proofErr w:type="gramStart"/>
+      <w:r>
+        <w:rPr>
+          <w:rFonts w:eastAsia="Times New Roman" w:cs="Times New Roman"/>
+          <w:szCs w:val="24"/>
+        </w:rPr>
+        <w:t>highest pressure</w:t>
+      </w:r>
+      <w:proofErr w:type="gramEnd"/>
+      <w:r>
+        <w:rPr>
+          <w:rFonts w:eastAsia="Times New Roman" w:cs="Times New Roman"/>
+          <w:szCs w:val="24"/>
+        </w:rPr>
+        <w:t xml:space="preserve"> requirement in the facility is </w:t>
       </w:r>
       <w:r>
         <w:t>${REQ}</w:t>
@@ -549,7 +565,23 @@
           <w:rFonts w:eastAsia="Times New Roman" w:cs="Times New Roman"/>
           <w:szCs w:val="24"/>
         </w:rPr>
-        <w:t xml:space="preserve">Although the motor size and air temperature affect the energy usage in the plant, the reduction in air pressure will be calculated as a fraction of energy saved as a result of reducing the pressure setting of the compressor. The reduction in the horsepower output of the compressor by reducing the pressure set point from </w:t>
+        <w:t xml:space="preserve">Although the motor size and air temperature affect the energy usage in the plant, the reduction in air pressure will be calculated as a fraction of energy saved </w:t>
+      </w:r>
+      <w:proofErr w:type="gramStart"/>
+      <w:r>
+        <w:rPr>
+          <w:rFonts w:eastAsia="Times New Roman" w:cs="Times New Roman"/>
+          <w:szCs w:val="24"/>
+        </w:rPr>
+        <w:t>as a result of</w:t>
+      </w:r>
+      <w:proofErr w:type="gramEnd"/>
+      <w:r>
+        <w:rPr>
+          <w:rFonts w:eastAsia="Times New Roman" w:cs="Times New Roman"/>
+          <w:szCs w:val="24"/>
+        </w:rPr>
+        <w:t xml:space="preserve"> reducing the pressure setting of the compressor. The reduction in the horsepower output of the compressor by reducing the pressure set point from </w:t>
       </w:r>
       <w:r>
         <w:t>${CCP}</w:t>
@@ -559,7 +591,23 @@
           <w:rFonts w:eastAsia="Times New Roman" w:cs="Times New Roman"/>
           <w:szCs w:val="24"/>
         </w:rPr>
-        <w:t xml:space="preserve"> psig to </w:t>
+        <w:t xml:space="preserve"> </w:t>
+      </w:r>
+      <w:proofErr w:type="spellStart"/>
+      <w:r>
+        <w:rPr>
+          <w:rFonts w:eastAsia="Times New Roman" w:cs="Times New Roman"/>
+          <w:szCs w:val="24"/>
+        </w:rPr>
+        <w:t>psig</w:t>
+      </w:r>
+      <w:proofErr w:type="spellEnd"/>
+      <w:r>
+        <w:rPr>
+          <w:rFonts w:eastAsia="Times New Roman" w:cs="Times New Roman"/>
+          <w:szCs w:val="24"/>
+        </w:rPr>
+        <w:t xml:space="preserve"> to </w:t>
       </w:r>
       <w:r>
         <w:t>${RCP}</w:t>
@@ -569,7 +617,23 @@
           <w:rFonts w:eastAsia="Times New Roman" w:cs="Times New Roman"/>
           <w:szCs w:val="24"/>
         </w:rPr>
-        <w:t xml:space="preserve"> psig is calculated as follows:</w:t>
+        <w:t xml:space="preserve"> </w:t>
+      </w:r>
+      <w:proofErr w:type="spellStart"/>
+      <w:r>
+        <w:rPr>
+          <w:rFonts w:eastAsia="Times New Roman" w:cs="Times New Roman"/>
+          <w:szCs w:val="24"/>
+        </w:rPr>
+        <w:t>psig</w:t>
+      </w:r>
+      <w:proofErr w:type="spellEnd"/>
+      <w:r>
+        <w:rPr>
+          <w:rFonts w:eastAsia="Times New Roman" w:cs="Times New Roman"/>
+          <w:szCs w:val="24"/>
+        </w:rPr>
+        <w:t xml:space="preserve"> is calculated as follows:</w:t>
       </w:r>
     </w:p>
     <w:p>
@@ -609,17 +673,13 @@
         <w:rPr>
           <w:rFonts w:eastAsia="Times New Roman" w:cs="Times New Roman"/>
           <w:iCs/>
-          <w:sz w:val="32"/>
-          <w:szCs w:val="32"/>
-          <w:vertAlign w:val="subscript"/>
+          <w:szCs w:val="24"/>
         </w:rPr>
         <w:t xml:space="preserve"> </w:t>
       </w:r>
       <m:oMath>
-        <m:d>
-          <m:dPr>
-            <m:begChr m:val="["/>
-            <m:endChr m:val="]"/>
+        <m:f>
+          <m:fPr>
             <m:ctrlPr>
               <w:rPr>
                 <w:rFonts w:ascii="Cambria Math" w:eastAsia="Times New Roman" w:hAnsi="Cambria Math" w:cs="Times New Roman"/>
@@ -629,10 +689,10 @@
                 <w:vertAlign w:val="subscript"/>
               </w:rPr>
             </m:ctrlPr>
-          </m:dPr>
-          <m:e>
-            <m:f>
-              <m:fPr>
+          </m:fPr>
+          <m:num>
+            <m:sSup>
+              <m:sSupPr>
                 <m:ctrlPr>
                   <w:rPr>
                     <w:rFonts w:ascii="Cambria Math" w:eastAsia="Times New Roman" w:hAnsi="Cambria Math" w:cs="Times New Roman"/>
@@ -642,10 +702,10 @@
                     <w:vertAlign w:val="subscript"/>
                   </w:rPr>
                 </m:ctrlPr>
-              </m:fPr>
-              <m:num>
-                <m:sSup>
-                  <m:sSupPr>
+              </m:sSupPr>
+              <m:e>
+                <m:d>
+                  <m:dPr>
                     <m:ctrlPr>
                       <w:rPr>
                         <w:rFonts w:ascii="Cambria Math" w:eastAsia="Times New Roman" w:hAnsi="Cambria Math" w:cs="Times New Roman"/>
@@ -655,10 +715,10 @@
                         <w:vertAlign w:val="subscript"/>
                       </w:rPr>
                     </m:ctrlPr>
-                  </m:sSupPr>
+                  </m:dPr>
                   <m:e>
-                    <m:d>
-                      <m:dPr>
+                    <m:f>
+                      <m:fPr>
                         <m:ctrlPr>
                           <w:rPr>
                             <w:rFonts w:ascii="Cambria Math" w:eastAsia="Times New Roman" w:hAnsi="Cambria Math" w:cs="Times New Roman"/>
@@ -668,55 +728,55 @@
                             <w:vertAlign w:val="subscript"/>
                           </w:rPr>
                         </m:ctrlPr>
-                      </m:dPr>
-                      <m:e>
-                        <m:f>
-                          <m:fPr>
-                            <m:ctrlPr>
-                              <w:rPr>
-                                <w:rFonts w:ascii="Cambria Math" w:eastAsia="Times New Roman" w:hAnsi="Cambria Math" w:cs="Times New Roman"/>
-                                <w:iCs/>
-                                <w:sz w:val="32"/>
-                                <w:szCs w:val="32"/>
-                                <w:vertAlign w:val="subscript"/>
-                              </w:rPr>
-                            </m:ctrlPr>
-                          </m:fPr>
-                          <m:num>
-                            <m:r>
-                              <m:rPr>
-                                <m:sty m:val="p"/>
-                              </m:rPr>
-                              <w:rPr>
-                                <w:rFonts w:ascii="Cambria Math" w:eastAsia="Times New Roman" w:hAnsi="Cambria Math" w:cs="Times New Roman"/>
-                                <w:sz w:val="32"/>
-                                <w:szCs w:val="32"/>
-                                <w:vertAlign w:val="subscript"/>
-                              </w:rPr>
-                              <m:t>RCP + AP</m:t>
-                            </m:r>
-                          </m:num>
-                          <m:den>
-                            <m:r>
-                              <m:rPr>
-                                <m:sty m:val="p"/>
-                              </m:rPr>
-                              <w:rPr>
-                                <w:rFonts w:ascii="Cambria Math" w:eastAsia="Times New Roman" w:hAnsi="Cambria Math" w:cs="Times New Roman"/>
-                                <w:sz w:val="32"/>
-                                <w:szCs w:val="32"/>
-                                <w:vertAlign w:val="subscript"/>
-                              </w:rPr>
-                              <m:t>AP</m:t>
-                            </m:r>
-                          </m:den>
-                        </m:f>
-                      </m:e>
-                    </m:d>
+                      </m:fPr>
+                      <m:num>
+                        <m:r>
+                          <m:rPr>
+                            <m:sty m:val="p"/>
+                          </m:rPr>
+                          <w:rPr>
+                            <w:rFonts w:ascii="Cambria Math" w:eastAsia="Times New Roman" w:hAnsi="Cambria Math" w:cs="Times New Roman"/>
+                            <w:sz w:val="32"/>
+                            <w:szCs w:val="32"/>
+                            <w:vertAlign w:val="subscript"/>
+                          </w:rPr>
+                          <m:t>RCP + AP</m:t>
+                        </m:r>
+                      </m:num>
+                      <m:den>
+                        <m:r>
+                          <m:rPr>
+                            <m:sty m:val="p"/>
+                          </m:rPr>
+                          <w:rPr>
+                            <w:rFonts w:ascii="Cambria Math" w:eastAsia="Times New Roman" w:hAnsi="Cambria Math" w:cs="Times New Roman"/>
+                            <w:sz w:val="32"/>
+                            <w:szCs w:val="32"/>
+                            <w:vertAlign w:val="subscript"/>
+                          </w:rPr>
+                          <m:t>AP</m:t>
+                        </m:r>
+                      </m:den>
+                    </m:f>
                   </m:e>
-                  <m:sup>
-                    <m:d>
-                      <m:dPr>
+                </m:d>
+              </m:e>
+              <m:sup>
+                <m:d>
+                  <m:dPr>
+                    <m:ctrlPr>
+                      <w:rPr>
+                        <w:rFonts w:ascii="Cambria Math" w:eastAsia="Times New Roman" w:hAnsi="Cambria Math" w:cs="Times New Roman"/>
+                        <w:iCs/>
+                        <w:sz w:val="32"/>
+                        <w:szCs w:val="32"/>
+                        <w:vertAlign w:val="subscript"/>
+                      </w:rPr>
+                    </m:ctrlPr>
+                  </m:dPr>
+                  <m:e>
+                    <m:f>
+                      <m:fPr>
                         <m:ctrlPr>
                           <w:rPr>
                             <w:rFonts w:ascii="Cambria Math" w:eastAsia="Times New Roman" w:hAnsi="Cambria Math" w:cs="Times New Roman"/>
@@ -726,69 +786,69 @@
                             <w:vertAlign w:val="subscript"/>
                           </w:rPr>
                         </m:ctrlPr>
-                      </m:dPr>
-                      <m:e>
-                        <m:f>
-                          <m:fPr>
-                            <m:ctrlPr>
-                              <w:rPr>
-                                <w:rFonts w:ascii="Cambria Math" w:eastAsia="Times New Roman" w:hAnsi="Cambria Math" w:cs="Times New Roman"/>
-                                <w:iCs/>
-                                <w:sz w:val="32"/>
-                                <w:szCs w:val="32"/>
-                                <w:vertAlign w:val="subscript"/>
-                              </w:rPr>
-                            </m:ctrlPr>
-                          </m:fPr>
-                          <m:num>
-                            <m:r>
-                              <m:rPr>
-                                <m:sty m:val="p"/>
-                              </m:rPr>
-                              <w:rPr>
-                                <w:rFonts w:ascii="Cambria Math" w:eastAsia="Times New Roman" w:hAnsi="Cambria Math" w:cs="Times New Roman"/>
-                                <w:sz w:val="32"/>
-                                <w:szCs w:val="32"/>
-                                <w:vertAlign w:val="subscript"/>
-                              </w:rPr>
-                              <m:t>k - 1</m:t>
-                            </m:r>
-                          </m:num>
-                          <m:den>
-                            <m:r>
-                              <m:rPr>
-                                <m:sty m:val="p"/>
-                              </m:rPr>
-                              <w:rPr>
-                                <w:rFonts w:ascii="Cambria Math" w:eastAsia="Times New Roman" w:hAnsi="Cambria Math" w:cs="Times New Roman"/>
-                                <w:sz w:val="32"/>
-                                <w:szCs w:val="32"/>
-                                <w:vertAlign w:val="subscript"/>
-                              </w:rPr>
-                              <m:t>k × N</m:t>
-                            </m:r>
-                          </m:den>
-                        </m:f>
-                      </m:e>
-                    </m:d>
-                  </m:sup>
-                </m:sSup>
-                <m:r>
-                  <m:rPr>
-                    <m:sty m:val="p"/>
-                  </m:rPr>
+                      </m:fPr>
+                      <m:num>
+                        <m:r>
+                          <m:rPr>
+                            <m:sty m:val="p"/>
+                          </m:rPr>
+                          <w:rPr>
+                            <w:rFonts w:ascii="Cambria Math" w:eastAsia="Times New Roman" w:hAnsi="Cambria Math" w:cs="Times New Roman"/>
+                            <w:sz w:val="32"/>
+                            <w:szCs w:val="32"/>
+                            <w:vertAlign w:val="subscript"/>
+                          </w:rPr>
+                          <m:t>k - 1</m:t>
+                        </m:r>
+                      </m:num>
+                      <m:den>
+                        <m:r>
+                          <m:rPr>
+                            <m:sty m:val="p"/>
+                          </m:rPr>
+                          <w:rPr>
+                            <w:rFonts w:ascii="Cambria Math" w:eastAsia="Times New Roman" w:hAnsi="Cambria Math" w:cs="Times New Roman"/>
+                            <w:sz w:val="32"/>
+                            <w:szCs w:val="32"/>
+                            <w:vertAlign w:val="subscript"/>
+                          </w:rPr>
+                          <m:t>k × N</m:t>
+                        </m:r>
+                      </m:den>
+                    </m:f>
+                  </m:e>
+                </m:d>
+              </m:sup>
+            </m:sSup>
+            <m:r>
+              <m:rPr>
+                <m:sty m:val="p"/>
+              </m:rPr>
+              <w:rPr>
+                <w:rFonts w:ascii="Cambria Math" w:eastAsia="Times New Roman" w:hAnsi="Cambria Math" w:cs="Times New Roman"/>
+                <w:sz w:val="32"/>
+                <w:szCs w:val="32"/>
+                <w:vertAlign w:val="subscript"/>
+              </w:rPr>
+              <m:t xml:space="preserve"> - 1</m:t>
+            </m:r>
+          </m:num>
+          <m:den>
+            <m:sSup>
+              <m:sSupPr>
+                <m:ctrlPr>
                   <w:rPr>
                     <w:rFonts w:ascii="Cambria Math" w:eastAsia="Times New Roman" w:hAnsi="Cambria Math" w:cs="Times New Roman"/>
+                    <w:iCs/>
                     <w:sz w:val="32"/>
                     <w:szCs w:val="32"/>
                     <w:vertAlign w:val="subscript"/>
                   </w:rPr>
-                  <m:t xml:space="preserve"> - 1</m:t>
-                </m:r>
-              </m:num>
-              <m:den>
-                <m:sSup>
-                  <m:sSupPr>
+                </m:ctrlPr>
+              </m:sSupPr>
+              <m:e>
+                <m:d>
+                  <m:dPr>
                     <m:ctrlPr>
                       <w:rPr>
                         <w:rFonts w:ascii="Cambria Math" w:eastAsia="Times New Roman" w:hAnsi="Cambria Math" w:cs="Times New Roman"/>
@@ -798,10 +858,10 @@
                         <w:vertAlign w:val="subscript"/>
                       </w:rPr>
                     </m:ctrlPr>
-                  </m:sSupPr>
+                  </m:dPr>
                   <m:e>
-                    <m:d>
-                      <m:dPr>
+                    <m:f>
+                      <m:fPr>
                         <m:ctrlPr>
                           <w:rPr>
                             <w:rFonts w:ascii="Cambria Math" w:eastAsia="Times New Roman" w:hAnsi="Cambria Math" w:cs="Times New Roman"/>
@@ -811,55 +871,55 @@
                             <w:vertAlign w:val="subscript"/>
                           </w:rPr>
                         </m:ctrlPr>
-                      </m:dPr>
-                      <m:e>
-                        <m:f>
-                          <m:fPr>
-                            <m:ctrlPr>
-                              <w:rPr>
-                                <w:rFonts w:ascii="Cambria Math" w:eastAsia="Times New Roman" w:hAnsi="Cambria Math" w:cs="Times New Roman"/>
-                                <w:iCs/>
-                                <w:sz w:val="32"/>
-                                <w:szCs w:val="32"/>
-                                <w:vertAlign w:val="subscript"/>
-                              </w:rPr>
-                            </m:ctrlPr>
-                          </m:fPr>
-                          <m:num>
-                            <m:r>
-                              <m:rPr>
-                                <m:sty m:val="p"/>
-                              </m:rPr>
-                              <w:rPr>
-                                <w:rFonts w:ascii="Cambria Math" w:eastAsia="Times New Roman" w:hAnsi="Cambria Math" w:cs="Times New Roman"/>
-                                <w:sz w:val="32"/>
-                                <w:szCs w:val="32"/>
-                                <w:vertAlign w:val="subscript"/>
-                              </w:rPr>
-                              <m:t>CCP + AP</m:t>
-                            </m:r>
-                          </m:num>
-                          <m:den>
-                            <m:r>
-                              <m:rPr>
-                                <m:sty m:val="p"/>
-                              </m:rPr>
-                              <w:rPr>
-                                <w:rFonts w:ascii="Cambria Math" w:eastAsia="Times New Roman" w:hAnsi="Cambria Math" w:cs="Times New Roman"/>
-                                <w:sz w:val="32"/>
-                                <w:szCs w:val="32"/>
-                                <w:vertAlign w:val="subscript"/>
-                              </w:rPr>
-                              <m:t>AP</m:t>
-                            </m:r>
-                          </m:den>
-                        </m:f>
-                      </m:e>
-                    </m:d>
+                      </m:fPr>
+                      <m:num>
+                        <m:r>
+                          <m:rPr>
+                            <m:sty m:val="p"/>
+                          </m:rPr>
+                          <w:rPr>
+                            <w:rFonts w:ascii="Cambria Math" w:eastAsia="Times New Roman" w:hAnsi="Cambria Math" w:cs="Times New Roman"/>
+                            <w:sz w:val="32"/>
+                            <w:szCs w:val="32"/>
+                            <w:vertAlign w:val="subscript"/>
+                          </w:rPr>
+                          <m:t>CCP + AP</m:t>
+                        </m:r>
+                      </m:num>
+                      <m:den>
+                        <m:r>
+                          <m:rPr>
+                            <m:sty m:val="p"/>
+                          </m:rPr>
+                          <w:rPr>
+                            <w:rFonts w:ascii="Cambria Math" w:eastAsia="Times New Roman" w:hAnsi="Cambria Math" w:cs="Times New Roman"/>
+                            <w:sz w:val="32"/>
+                            <w:szCs w:val="32"/>
+                            <w:vertAlign w:val="subscript"/>
+                          </w:rPr>
+                          <m:t>AP</m:t>
+                        </m:r>
+                      </m:den>
+                    </m:f>
                   </m:e>
-                  <m:sup>
-                    <m:d>
-                      <m:dPr>
+                </m:d>
+              </m:e>
+              <m:sup>
+                <m:d>
+                  <m:dPr>
+                    <m:ctrlPr>
+                      <w:rPr>
+                        <w:rFonts w:ascii="Cambria Math" w:eastAsia="Times New Roman" w:hAnsi="Cambria Math" w:cs="Times New Roman"/>
+                        <w:iCs/>
+                        <w:sz w:val="32"/>
+                        <w:szCs w:val="32"/>
+                        <w:vertAlign w:val="subscript"/>
+                      </w:rPr>
+                    </m:ctrlPr>
+                  </m:dPr>
+                  <m:e>
+                    <m:f>
+                      <m:fPr>
                         <m:ctrlPr>
                           <w:rPr>
                             <w:rFonts w:ascii="Cambria Math" w:eastAsia="Times New Roman" w:hAnsi="Cambria Math" w:cs="Times New Roman"/>
@@ -869,69 +929,54 @@
                             <w:vertAlign w:val="subscript"/>
                           </w:rPr>
                         </m:ctrlPr>
-                      </m:dPr>
-                      <m:e>
-                        <m:f>
-                          <m:fPr>
-                            <m:ctrlPr>
-                              <w:rPr>
-                                <w:rFonts w:ascii="Cambria Math" w:eastAsia="Times New Roman" w:hAnsi="Cambria Math" w:cs="Times New Roman"/>
-                                <w:iCs/>
-                                <w:sz w:val="32"/>
-                                <w:szCs w:val="32"/>
-                                <w:vertAlign w:val="subscript"/>
-                              </w:rPr>
-                            </m:ctrlPr>
-                          </m:fPr>
-                          <m:num>
-                            <m:r>
-                              <m:rPr>
-                                <m:sty m:val="p"/>
-                              </m:rPr>
-                              <w:rPr>
-                                <w:rFonts w:ascii="Cambria Math" w:eastAsia="Times New Roman" w:hAnsi="Cambria Math" w:cs="Times New Roman"/>
-                                <w:sz w:val="32"/>
-                                <w:szCs w:val="32"/>
-                                <w:vertAlign w:val="subscript"/>
-                              </w:rPr>
-                              <m:t>k - 1</m:t>
-                            </m:r>
-                          </m:num>
-                          <m:den>
-                            <m:r>
-                              <m:rPr>
-                                <m:sty m:val="p"/>
-                              </m:rPr>
-                              <w:rPr>
-                                <w:rFonts w:ascii="Cambria Math" w:eastAsia="Times New Roman" w:hAnsi="Cambria Math" w:cs="Times New Roman"/>
-                                <w:sz w:val="32"/>
-                                <w:szCs w:val="32"/>
-                                <w:vertAlign w:val="subscript"/>
-                              </w:rPr>
-                              <m:t>k × N</m:t>
-                            </m:r>
-                          </m:den>
-                        </m:f>
-                      </m:e>
-                    </m:d>
-                  </m:sup>
-                </m:sSup>
-                <m:r>
-                  <m:rPr>
-                    <m:sty m:val="p"/>
-                  </m:rPr>
-                  <w:rPr>
-                    <w:rFonts w:ascii="Cambria Math" w:eastAsia="Times New Roman" w:hAnsi="Cambria Math" w:cs="Times New Roman"/>
-                    <w:sz w:val="32"/>
-                    <w:szCs w:val="32"/>
-                    <w:vertAlign w:val="subscript"/>
-                  </w:rPr>
-                  <m:t xml:space="preserve"> - 1</m:t>
-                </m:r>
-              </m:den>
-            </m:f>
-          </m:e>
-        </m:d>
+                      </m:fPr>
+                      <m:num>
+                        <m:r>
+                          <m:rPr>
+                            <m:sty m:val="p"/>
+                          </m:rPr>
+                          <w:rPr>
+                            <w:rFonts w:ascii="Cambria Math" w:eastAsia="Times New Roman" w:hAnsi="Cambria Math" w:cs="Times New Roman"/>
+                            <w:sz w:val="32"/>
+                            <w:szCs w:val="32"/>
+                            <w:vertAlign w:val="subscript"/>
+                          </w:rPr>
+                          <m:t>k - 1</m:t>
+                        </m:r>
+                      </m:num>
+                      <m:den>
+                        <m:r>
+                          <m:rPr>
+                            <m:sty m:val="p"/>
+                          </m:rPr>
+                          <w:rPr>
+                            <w:rFonts w:ascii="Cambria Math" w:eastAsia="Times New Roman" w:hAnsi="Cambria Math" w:cs="Times New Roman"/>
+                            <w:sz w:val="32"/>
+                            <w:szCs w:val="32"/>
+                            <w:vertAlign w:val="subscript"/>
+                          </w:rPr>
+                          <m:t>k × N</m:t>
+                        </m:r>
+                      </m:den>
+                    </m:f>
+                  </m:e>
+                </m:d>
+              </m:sup>
+            </m:sSup>
+            <m:r>
+              <m:rPr>
+                <m:sty m:val="p"/>
+              </m:rPr>
+              <w:rPr>
+                <w:rFonts w:ascii="Cambria Math" w:eastAsia="Times New Roman" w:hAnsi="Cambria Math" w:cs="Times New Roman"/>
+                <w:sz w:val="32"/>
+                <w:szCs w:val="32"/>
+                <w:vertAlign w:val="subscript"/>
+              </w:rPr>
+              <m:t xml:space="preserve"> - 1</m:t>
+            </m:r>
+          </m:den>
+        </m:f>
       </m:oMath>
       <w:r>
         <w:rPr>
@@ -950,6 +995,7 @@
           <w:szCs w:val="24"/>
         </w:rPr>
       </w:pPr>
+      <w:proofErr w:type="gramStart"/>
       <w:r>
         <w:rPr>
           <w:rFonts w:eastAsia="Times New Roman" w:cs="Times New Roman"/>
@@ -957,6 +1003,7 @@
         </w:rPr>
         <w:t>where</w:t>
       </w:r>
+      <w:proofErr w:type="gramEnd"/>
     </w:p>
     <w:p>
       <w:pPr>
@@ -1020,6 +1067,7 @@
         </w:rPr>
         <w:t xml:space="preserve"> </w:t>
       </w:r>
+      <w:proofErr w:type="spellStart"/>
       <w:r>
         <w:rPr>
           <w:rFonts w:eastAsia="Times New Roman" w:cs="Times New Roman"/>
@@ -1027,6 +1075,7 @@
         </w:rPr>
         <w:t>psig</w:t>
       </w:r>
+      <w:proofErr w:type="spellEnd"/>
     </w:p>
     <w:p>
       <w:pPr>
@@ -1061,8 +1110,17 @@
           <w:rFonts w:eastAsia="Times New Roman" w:cs="Times New Roman"/>
           <w:szCs w:val="24"/>
         </w:rPr>
-        <w:t xml:space="preserve"> psig</w:t>
-      </w:r>
+        <w:t xml:space="preserve"> </w:t>
+      </w:r>
+      <w:proofErr w:type="spellStart"/>
+      <w:r>
+        <w:rPr>
+          <w:rFonts w:eastAsia="Times New Roman" w:cs="Times New Roman"/>
+          <w:szCs w:val="24"/>
+        </w:rPr>
+        <w:t>psig</w:t>
+      </w:r>
+      <w:proofErr w:type="spellEnd"/>
     </w:p>
     <w:p>
       <w:pPr>
@@ -1146,7 +1204,23 @@
           <w:szCs w:val="24"/>
         </w:rPr>
         <w:tab/>
-        <w:t>= Atmospheric pressure; 14.7 psig.</w:t>
+        <w:t xml:space="preserve">= Atmospheric pressure; 14.7 </w:t>
+      </w:r>
+      <w:proofErr w:type="spellStart"/>
+      <w:r>
+        <w:rPr>
+          <w:rFonts w:eastAsia="Times New Roman" w:cs="Times New Roman"/>
+          <w:szCs w:val="24"/>
+        </w:rPr>
+        <w:t>psig</w:t>
+      </w:r>
+      <w:proofErr w:type="spellEnd"/>
+      <w:r>
+        <w:rPr>
+          <w:rFonts w:eastAsia="Times New Roman" w:cs="Times New Roman"/>
+          <w:szCs w:val="24"/>
+        </w:rPr>
+        <w:t>.</w:t>
       </w:r>
     </w:p>
     <w:p>
@@ -1236,12 +1310,21 @@
         </w:rPr>
         <w:t>${</w:t>
       </w:r>
-      <w:r>
-        <w:rPr>
-          <w:rFonts w:eastAsia="Times New Roman" w:cs="Times New Roman"/>
-          <w:szCs w:val="24"/>
-        </w:rPr>
-        <w:t>POWEqn}</w:t>
+      <w:proofErr w:type="spellStart"/>
+      <w:r>
+        <w:rPr>
+          <w:rFonts w:eastAsia="Times New Roman" w:cs="Times New Roman"/>
+          <w:szCs w:val="24"/>
+        </w:rPr>
+        <w:t>POWEqn</w:t>
+      </w:r>
+      <w:proofErr w:type="spellEnd"/>
+      <w:r>
+        <w:rPr>
+          <w:rFonts w:eastAsia="Times New Roman" w:cs="Times New Roman"/>
+          <w:szCs w:val="24"/>
+        </w:rPr>
+        <w:t>}</w:t>
       </w:r>
     </w:p>
     <w:p>
@@ -1310,7 +1393,23 @@
           <w:rFonts w:eastAsia="Times New Roman" w:cs="Times New Roman"/>
           <w:szCs w:val="24"/>
         </w:rPr>
-        <w:t xml:space="preserve"> psig. The energy savings, ES, resulting from lowering the compressor set point is calculated as follows: </w:t>
+        <w:t xml:space="preserve"> </w:t>
+      </w:r>
+      <w:proofErr w:type="spellStart"/>
+      <w:r>
+        <w:rPr>
+          <w:rFonts w:eastAsia="Times New Roman" w:cs="Times New Roman"/>
+          <w:szCs w:val="24"/>
+        </w:rPr>
+        <w:t>psig</w:t>
+      </w:r>
+      <w:proofErr w:type="spellEnd"/>
+      <w:r>
+        <w:rPr>
+          <w:rFonts w:eastAsia="Times New Roman" w:cs="Times New Roman"/>
+          <w:szCs w:val="24"/>
+        </w:rPr>
+        <w:t xml:space="preserve">. The energy savings, ES, resulting from lowering the compressor set point is calculated as follows: </w:t>
       </w:r>
     </w:p>
     <w:p>
@@ -1448,6 +1547,7 @@
           <w:szCs w:val="24"/>
         </w:rPr>
       </w:pPr>
+      <w:proofErr w:type="gramStart"/>
       <w:r>
         <w:rPr>
           <w:rFonts w:eastAsia="Times New Roman" w:cs="Times New Roman"/>
@@ -1455,6 +1555,7 @@
         </w:rPr>
         <w:t>where</w:t>
       </w:r>
+      <w:proofErr w:type="gramEnd"/>
     </w:p>
     <w:p>
       <w:pPr>
@@ -1538,13 +1639,31 @@
       <w:r>
         <w:t xml:space="preserve"> </w:t>
       </w:r>
-      <w:r>
-        <w:rPr>
-          <w:rFonts w:eastAsia="Times New Roman" w:cs="Times New Roman"/>
-          <w:szCs w:val="24"/>
-        </w:rPr>
-        <w:t>hr/yr</w:t>
-      </w:r>
+      <w:proofErr w:type="spellStart"/>
+      <w:r>
+        <w:rPr>
+          <w:rFonts w:eastAsia="Times New Roman" w:cs="Times New Roman"/>
+          <w:szCs w:val="24"/>
+        </w:rPr>
+        <w:t>hr</w:t>
+      </w:r>
+      <w:proofErr w:type="spellEnd"/>
+      <w:r>
+        <w:rPr>
+          <w:rFonts w:eastAsia="Times New Roman" w:cs="Times New Roman"/>
+          <w:szCs w:val="24"/>
+        </w:rPr>
+        <w:t>/</w:t>
+      </w:r>
+      <w:proofErr w:type="spellStart"/>
+      <w:r>
+        <w:rPr>
+          <w:rFonts w:eastAsia="Times New Roman" w:cs="Times New Roman"/>
+          <w:szCs w:val="24"/>
+        </w:rPr>
+        <w:t>yr</w:t>
+      </w:r>
+      <w:proofErr w:type="spellEnd"/>
     </w:p>
     <w:p>
       <w:pPr>
@@ -1763,7 +1882,39 @@
           <w:rFonts w:eastAsia="Times New Roman" w:cs="Times New Roman"/>
           <w:szCs w:val="24"/>
         </w:rPr>
-        <w:t xml:space="preserve"> hr/yr </w:t>
+        <w:t xml:space="preserve"> </w:t>
+      </w:r>
+      <w:proofErr w:type="spellStart"/>
+      <w:r>
+        <w:rPr>
+          <w:rFonts w:eastAsia="Times New Roman" w:cs="Times New Roman"/>
+          <w:szCs w:val="24"/>
+        </w:rPr>
+        <w:t>hr</w:t>
+      </w:r>
+      <w:proofErr w:type="spellEnd"/>
+      <w:r>
+        <w:rPr>
+          <w:rFonts w:eastAsia="Times New Roman" w:cs="Times New Roman"/>
+          <w:szCs w:val="24"/>
+        </w:rPr>
+        <w:t>/</w:t>
+      </w:r>
+      <w:proofErr w:type="spellStart"/>
+      <w:r>
+        <w:rPr>
+          <w:rFonts w:eastAsia="Times New Roman" w:cs="Times New Roman"/>
+          <w:szCs w:val="24"/>
+        </w:rPr>
+        <w:t>yr</w:t>
+      </w:r>
+      <w:proofErr w:type="spellEnd"/>
+      <w:r>
+        <w:rPr>
+          <w:rFonts w:eastAsia="Times New Roman" w:cs="Times New Roman"/>
+          <w:szCs w:val="24"/>
+        </w:rPr>
+        <w:t xml:space="preserve"> </w:t>
       </w:r>
       <w:r>
         <w:rPr>
@@ -1997,6 +2148,7 @@
           <w:szCs w:val="24"/>
         </w:rPr>
       </w:pPr>
+      <w:proofErr w:type="gramStart"/>
       <w:r>
         <w:rPr>
           <w:rFonts w:eastAsia="Times New Roman" w:cs="Times New Roman"/>
@@ -2004,6 +2156,7 @@
         </w:rPr>
         <w:t>where</w:t>
       </w:r>
+      <w:proofErr w:type="gramEnd"/>
     </w:p>
     <w:p>
       <w:pPr>
@@ -2083,8 +2236,17 @@
           <w:rFonts w:eastAsia="Times New Roman" w:cs="Times New Roman"/>
           <w:szCs w:val="24"/>
         </w:rPr>
-        <w:t xml:space="preserve"> per month</w:t>
-      </w:r>
+        <w:t xml:space="preserve"> per </w:t>
+      </w:r>
+      <w:proofErr w:type="gramStart"/>
+      <w:r>
+        <w:rPr>
+          <w:rFonts w:eastAsia="Times New Roman" w:cs="Times New Roman"/>
+          <w:szCs w:val="24"/>
+        </w:rPr>
+        <w:t>month</w:t>
+      </w:r>
+      <w:proofErr w:type="gramEnd"/>
     </w:p>
     <w:p>
       <w:pPr>
@@ -2126,8 +2288,17 @@
           <w:rFonts w:eastAsia="Times New Roman" w:cs="Times New Roman"/>
           <w:szCs w:val="24"/>
         </w:rPr>
-        <w:t xml:space="preserve"> months/yr</w:t>
-      </w:r>
+        <w:t xml:space="preserve"> months/</w:t>
+      </w:r>
+      <w:proofErr w:type="spellStart"/>
+      <w:r>
+        <w:rPr>
+          <w:rFonts w:eastAsia="Times New Roman" w:cs="Times New Roman"/>
+          <w:szCs w:val="24"/>
+        </w:rPr>
+        <w:t>yr</w:t>
+      </w:r>
+      <w:proofErr w:type="spellEnd"/>
     </w:p>
     <w:p>
       <w:pPr>
@@ -2407,7 +2578,23 @@
           <w:rFonts w:eastAsia="Times New Roman" w:cs="Times New Roman"/>
           <w:szCs w:val="24"/>
         </w:rPr>
-        <w:t xml:space="preserve"> kWh/yr </w:t>
+        <w:t xml:space="preserve"> kWh/</w:t>
+      </w:r>
+      <w:proofErr w:type="spellStart"/>
+      <w:r>
+        <w:rPr>
+          <w:rFonts w:eastAsia="Times New Roman" w:cs="Times New Roman"/>
+          <w:szCs w:val="24"/>
+        </w:rPr>
+        <w:t>yr</w:t>
+      </w:r>
+      <w:proofErr w:type="spellEnd"/>
+      <w:r>
+        <w:rPr>
+          <w:rFonts w:eastAsia="Times New Roman" w:cs="Times New Roman"/>
+          <w:szCs w:val="24"/>
+        </w:rPr>
+        <w:t xml:space="preserve"> </w:t>
       </w:r>
       <w:r>
         <w:rPr>
@@ -2441,7 +2628,23 @@
           <w:rFonts w:eastAsia="Times New Roman" w:cs="Times New Roman"/>
           <w:szCs w:val="24"/>
         </w:rPr>
-        <w:t xml:space="preserve"> kW/yr </w:t>
+        <w:t xml:space="preserve"> kW/</w:t>
+      </w:r>
+      <w:proofErr w:type="spellStart"/>
+      <w:r>
+        <w:rPr>
+          <w:rFonts w:eastAsia="Times New Roman" w:cs="Times New Roman"/>
+          <w:szCs w:val="24"/>
+        </w:rPr>
+        <w:t>yr</w:t>
+      </w:r>
+      <w:proofErr w:type="spellEnd"/>
+      <w:r>
+        <w:rPr>
+          <w:rFonts w:eastAsia="Times New Roman" w:cs="Times New Roman"/>
+          <w:szCs w:val="24"/>
+        </w:rPr>
+        <w:t xml:space="preserve"> </w:t>
       </w:r>
       <w:r>
         <w:rPr>
@@ -2494,7 +2697,23 @@
           <w:rFonts w:eastAsia="Times New Roman" w:cs="Times New Roman"/>
           <w:szCs w:val="24"/>
         </w:rPr>
-        <w:t>/yr +</w:t>
+        <w:t>/</w:t>
+      </w:r>
+      <w:proofErr w:type="spellStart"/>
+      <w:r>
+        <w:rPr>
+          <w:rFonts w:eastAsia="Times New Roman" w:cs="Times New Roman"/>
+          <w:szCs w:val="24"/>
+        </w:rPr>
+        <w:t>yr</w:t>
+      </w:r>
+      <w:proofErr w:type="spellEnd"/>
+      <w:r>
+        <w:rPr>
+          <w:rFonts w:eastAsia="Times New Roman" w:cs="Times New Roman"/>
+          <w:szCs w:val="24"/>
+        </w:rPr>
+        <w:t xml:space="preserve"> +</w:t>
       </w:r>
       <w:r>
         <w:t>${DCS}</w:t>
@@ -2504,8 +2723,17 @@
           <w:rFonts w:eastAsia="Times New Roman" w:cs="Times New Roman"/>
           <w:szCs w:val="24"/>
         </w:rPr>
-        <w:t>/yr</w:t>
-      </w:r>
+        <w:t>/</w:t>
+      </w:r>
+      <w:proofErr w:type="spellStart"/>
+      <w:r>
+        <w:rPr>
+          <w:rFonts w:eastAsia="Times New Roman" w:cs="Times New Roman"/>
+          <w:szCs w:val="24"/>
+        </w:rPr>
+        <w:t>yr</w:t>
+      </w:r>
+      <w:proofErr w:type="spellEnd"/>
     </w:p>
     <w:p>
       <w:pPr>
@@ -3930,28 +4158,28 @@
 </file>
 
 <file path=customXml/item1.xml><?xml version="1.0" encoding="utf-8"?>
-<b:Sources xmlns:b="http://schemas.openxmlformats.org/officeDocument/2006/bibliography" xmlns="http://schemas.openxmlformats.org/officeDocument/2006/bibliography" SelectedStyle="\APASixthEditionOfficeOnline.xsl" StyleName="APA" Version="6"/>
-</file>
-
-<file path=customXml/item2.xml><?xml version="1.0" encoding="utf-8"?>
 <go:gDocsCustomXmlDataStorage xmlns:go="http://customooxmlschemas.google.com/" xmlns:r="http://schemas.openxmlformats.org/officeDocument/2006/relationships">
   <go:docsCustomData xmlns:go="http://customooxmlschemas.google.com/" roundtripDataSignature="AMtx7mhcuGD/2n3xovbe/tzCr6OGjRtL6w==">AMUW2mXIblxVBKOIK5GhyJnZhS9Ww72FK2w5+dNeHx6noB24KQ/F/z9s4Lr4h+mDWma6QeJwbLaAe6ioHQsrQiUx7aSYNCp8JhgeabeX91xQN34qErWIAmFL4TokEiJ6KfXIhLuxqMJeByQdscqII8jaWEsB24hyyT3q+63dwGj4hoG+Tc4hjZM=</go:docsCustomData>
 </go:gDocsCustomXmlDataStorage>
 </file>
 
-<file path=customXml/itemProps1.xml><?xml version="1.0" encoding="utf-8"?>
-<ds:datastoreItem xmlns:ds="http://schemas.openxmlformats.org/officeDocument/2006/customXml" ds:itemID="{6FDDD1F6-BF31-4FD2-93DD-1B3BC2B3051C}">
-  <ds:schemaRefs>
-    <ds:schemaRef ds:uri="http://schemas.openxmlformats.org/officeDocument/2006/bibliography"/>
-  </ds:schemaRefs>
-</ds:datastoreItem>
+<file path=customXml/item2.xml><?xml version="1.0" encoding="utf-8"?>
+<b:Sources xmlns:b="http://schemas.openxmlformats.org/officeDocument/2006/bibliography" xmlns="http://schemas.openxmlformats.org/officeDocument/2006/bibliography" SelectedStyle="\APASixthEditionOfficeOnline.xsl" StyleName="APA" Version="6"/>
 </file>
 
-<file path=customXml/itemProps2.xml><?xml version="1.0" encoding="utf-8"?>
+<file path=customXml/itemProps1.xml><?xml version="1.0" encoding="utf-8"?>
 <ds:datastoreItem xmlns:ds="http://schemas.openxmlformats.org/officeDocument/2006/customXml" ds:itemID="{11111111-1234-1234-1234-123412341234}">
   <ds:schemaRefs>
     <ds:schemaRef ds:uri="http://customooxmlschemas.google.com/"/>
     <ds:schemaRef ds:uri="http://schemas.openxmlformats.org/officeDocument/2006/relationships"/>
   </ds:schemaRefs>
 </ds:datastoreItem>
+</file>
+
+<file path=customXml/itemProps2.xml><?xml version="1.0" encoding="utf-8"?>
+<ds:datastoreItem xmlns:ds="http://schemas.openxmlformats.org/officeDocument/2006/customXml" ds:itemID="{6FDDD1F6-BF31-4FD2-93DD-1B3BC2B3051C}">
+  <ds:schemaRefs>
+    <ds:schemaRef ds:uri="http://schemas.openxmlformats.org/officeDocument/2006/bibliography"/>
+  </ds:schemaRefs>
+</ds:datastoreItem>
 </file>
</xml_diff>

<commit_message>
Reduce Compressor Set Pressure
Standardized template
</commit_message>
<xml_diff>
--- a/Compressor/Reduce Compressor Set Pressure.docx
+++ b/Compressor/Reduce Compressor Set Pressure.docx
@@ -79,8 +79,11 @@
     </w:p>
     <w:p>
       <w:pPr>
-        <w:spacing w:line="360" w:lineRule="auto"/>
-      </w:pPr>
+        <w:spacing w:after="0" w:line="360" w:lineRule="auto"/>
+      </w:pPr>
+      <w:r>
+        <w:tab/>
+      </w:r>
       <w:r>
         <w:t xml:space="preserve">Reduce the line pressure from </w:t>
       </w:r>
@@ -147,7 +150,7 @@
           </w:tcPr>
           <w:p>
             <w:pPr>
-              <w:spacing w:before="60" w:after="60" w:line="360" w:lineRule="auto"/>
+              <w:spacing w:before="60" w:after="60"/>
               <w:rPr>
                 <w:rFonts w:eastAsia="Times New Roman" w:cs="Times New Roman"/>
                 <w:szCs w:val="24"/>
@@ -168,7 +171,7 @@
           </w:tcPr>
           <w:p>
             <w:pPr>
-              <w:spacing w:before="60" w:after="60" w:line="360" w:lineRule="auto"/>
+              <w:spacing w:before="60" w:after="60"/>
               <w:rPr>
                 <w:rFonts w:eastAsia="Times New Roman" w:cs="Times New Roman"/>
                 <w:szCs w:val="24"/>
@@ -191,7 +194,7 @@
           </w:tcPr>
           <w:p>
             <w:pPr>
-              <w:spacing w:before="60" w:after="60" w:line="360" w:lineRule="auto"/>
+              <w:spacing w:before="60" w:after="60"/>
               <w:rPr>
                 <w:rFonts w:eastAsia="Times New Roman" w:cs="Times New Roman"/>
                 <w:szCs w:val="24"/>
@@ -212,7 +215,7 @@
           </w:tcPr>
           <w:p>
             <w:pPr>
-              <w:spacing w:before="60" w:after="60" w:line="360" w:lineRule="auto"/>
+              <w:spacing w:before="60" w:after="60"/>
               <w:rPr>
                 <w:rFonts w:eastAsia="Times New Roman" w:cs="Times New Roman"/>
                 <w:szCs w:val="24"/>
@@ -235,7 +238,7 @@
           </w:tcPr>
           <w:p>
             <w:pPr>
-              <w:spacing w:before="60" w:after="60" w:line="360" w:lineRule="auto"/>
+              <w:spacing w:before="60" w:after="60"/>
               <w:rPr>
                 <w:rFonts w:eastAsia="Times New Roman" w:cs="Times New Roman"/>
                 <w:szCs w:val="24"/>
@@ -256,7 +259,7 @@
           </w:tcPr>
           <w:p>
             <w:pPr>
-              <w:spacing w:before="60" w:after="60" w:line="360" w:lineRule="auto"/>
+              <w:spacing w:before="60" w:after="60"/>
               <w:rPr>
                 <w:rFonts w:eastAsia="Times New Roman" w:cs="Times New Roman"/>
                 <w:szCs w:val="24"/>
@@ -280,7 +283,7 @@
           </w:tcPr>
           <w:p>
             <w:pPr>
-              <w:spacing w:before="60" w:after="60" w:line="360" w:lineRule="auto"/>
+              <w:spacing w:before="60" w:after="60"/>
               <w:rPr>
                 <w:rFonts w:eastAsia="Times New Roman" w:cs="Times New Roman"/>
                 <w:szCs w:val="24"/>
@@ -301,7 +304,7 @@
           </w:tcPr>
           <w:p>
             <w:pPr>
-              <w:spacing w:before="60" w:after="60" w:line="360" w:lineRule="auto"/>
+              <w:spacing w:before="60" w:after="60"/>
               <w:rPr>
                 <w:rFonts w:eastAsia="Times New Roman" w:cs="Times New Roman"/>
                 <w:szCs w:val="24"/>
@@ -332,7 +335,7 @@
           </w:tcPr>
           <w:p>
             <w:pPr>
-              <w:spacing w:before="60" w:after="60" w:line="360" w:lineRule="auto"/>
+              <w:spacing w:before="60" w:after="60"/>
               <w:rPr>
                 <w:rFonts w:eastAsia="Times New Roman" w:cs="Times New Roman"/>
                 <w:szCs w:val="24"/>
@@ -353,7 +356,7 @@
           </w:tcPr>
           <w:p>
             <w:pPr>
-              <w:spacing w:before="60" w:after="60" w:line="360" w:lineRule="auto"/>
+              <w:spacing w:before="60" w:after="60"/>
               <w:rPr>
                 <w:rFonts w:eastAsia="Times New Roman" w:cs="Times New Roman"/>
                 <w:szCs w:val="24"/>
@@ -384,7 +387,7 @@
           </w:tcPr>
           <w:p>
             <w:pPr>
-              <w:spacing w:before="60" w:after="60" w:line="360" w:lineRule="auto"/>
+              <w:spacing w:before="60" w:after="60"/>
               <w:rPr>
                 <w:rFonts w:eastAsia="Times New Roman" w:cs="Times New Roman"/>
                 <w:szCs w:val="24"/>
@@ -405,7 +408,7 @@
           </w:tcPr>
           <w:p>
             <w:pPr>
-              <w:spacing w:before="60" w:after="60" w:line="360" w:lineRule="auto"/>
+              <w:spacing w:before="60" w:after="60"/>
               <w:rPr>
                 <w:rFonts w:eastAsia="Times New Roman" w:cs="Times New Roman"/>
                 <w:szCs w:val="24"/>
@@ -445,7 +448,6 @@
       <w:pPr>
         <w:keepNext/>
         <w:spacing w:after="0" w:line="360" w:lineRule="auto"/>
-        <w:ind w:firstLine="720"/>
         <w:jc w:val="both"/>
         <w:rPr>
           <w:rFonts w:eastAsia="Times New Roman" w:cs="Times New Roman"/>
@@ -457,6 +459,13 @@
           <w:rFonts w:eastAsia="Times New Roman" w:cs="Times New Roman"/>
           <w:szCs w:val="24"/>
         </w:rPr>
+        <w:tab/>
+      </w:r>
+      <w:r>
+        <w:rPr>
+          <w:rFonts w:eastAsia="Times New Roman" w:cs="Times New Roman"/>
+          <w:szCs w:val="24"/>
+        </w:rPr>
         <w:t xml:space="preserve">A common source of energy waste is compressing air to a higher pressure than required by air-driven equipment, as is the case with this company. </w:t>
       </w:r>
       <w:r>
@@ -464,7 +473,23 @@
           <w:rFonts w:eastAsia="Times New Roman" w:cs="Times New Roman"/>
           <w:szCs w:val="24"/>
         </w:rPr>
-        <w:t xml:space="preserve">The highest pressure requirement in the facility is </w:t>
+        <w:t xml:space="preserve">The </w:t>
+      </w:r>
+      <w:proofErr w:type="gramStart"/>
+      <w:r>
+        <w:rPr>
+          <w:rFonts w:eastAsia="Times New Roman" w:cs="Times New Roman"/>
+          <w:szCs w:val="24"/>
+        </w:rPr>
+        <w:t>highest pressure</w:t>
+      </w:r>
+      <w:proofErr w:type="gramEnd"/>
+      <w:r>
+        <w:rPr>
+          <w:rFonts w:eastAsia="Times New Roman" w:cs="Times New Roman"/>
+          <w:szCs w:val="24"/>
+        </w:rPr>
+        <w:t xml:space="preserve"> requirement in the facility is </w:t>
       </w:r>
       <w:r>
         <w:t>${REQ}</w:t>
@@ -536,20 +561,45 @@
     </w:p>
     <w:p>
       <w:pPr>
+        <w:keepNext/>
         <w:spacing w:after="0" w:line="360" w:lineRule="auto"/>
-        <w:ind w:firstLine="720"/>
         <w:jc w:val="both"/>
         <w:rPr>
           <w:rFonts w:eastAsia="Times New Roman" w:cs="Times New Roman"/>
-          <w:szCs w:val="24"/>
-        </w:rPr>
-      </w:pPr>
-      <w:r>
-        <w:rPr>
-          <w:rFonts w:eastAsia="Times New Roman" w:cs="Times New Roman"/>
-          <w:szCs w:val="24"/>
-        </w:rPr>
-        <w:t xml:space="preserve">Although the motor size and air temperature affect the energy usage in the plant, the reduction in air pressure will be calculated as a fraction of energy saved as a result of reducing the pressure setting of the compressor. The reduction in the horsepower output of the compressor by reducing the pressure set point from </w:t>
+          <w:b/>
+          <w:szCs w:val="24"/>
+        </w:rPr>
+      </w:pPr>
+      <w:r>
+        <w:rPr>
+          <w:rFonts w:eastAsia="Times New Roman" w:cs="Times New Roman"/>
+          <w:b/>
+          <w:szCs w:val="24"/>
+        </w:rPr>
+        <w:tab/>
+      </w:r>
+      <w:r>
+        <w:rPr>
+          <w:rFonts w:eastAsia="Times New Roman" w:cs="Times New Roman"/>
+          <w:szCs w:val="24"/>
+        </w:rPr>
+        <w:t xml:space="preserve">Although the motor size and air temperature affect the energy usage in the plant, the reduction in air pressure will be calculated as a fraction of energy saved </w:t>
+      </w:r>
+      <w:proofErr w:type="gramStart"/>
+      <w:r>
+        <w:rPr>
+          <w:rFonts w:eastAsia="Times New Roman" w:cs="Times New Roman"/>
+          <w:szCs w:val="24"/>
+        </w:rPr>
+        <w:t>as a result of</w:t>
+      </w:r>
+      <w:proofErr w:type="gramEnd"/>
+      <w:r>
+        <w:rPr>
+          <w:rFonts w:eastAsia="Times New Roman" w:cs="Times New Roman"/>
+          <w:szCs w:val="24"/>
+        </w:rPr>
+        <w:t xml:space="preserve"> reducing the pressure setting of the compressor. The reduction in the horsepower output of the compressor by reducing the pressure set point from </w:t>
       </w:r>
       <w:r>
         <w:t>${CCP}</w:t>
@@ -559,7 +609,23 @@
           <w:rFonts w:eastAsia="Times New Roman" w:cs="Times New Roman"/>
           <w:szCs w:val="24"/>
         </w:rPr>
-        <w:t xml:space="preserve"> psig to </w:t>
+        <w:t xml:space="preserve"> </w:t>
+      </w:r>
+      <w:proofErr w:type="spellStart"/>
+      <w:r>
+        <w:rPr>
+          <w:rFonts w:eastAsia="Times New Roman" w:cs="Times New Roman"/>
+          <w:szCs w:val="24"/>
+        </w:rPr>
+        <w:t>psig</w:t>
+      </w:r>
+      <w:proofErr w:type="spellEnd"/>
+      <w:r>
+        <w:rPr>
+          <w:rFonts w:eastAsia="Times New Roman" w:cs="Times New Roman"/>
+          <w:szCs w:val="24"/>
+        </w:rPr>
+        <w:t xml:space="preserve"> to </w:t>
       </w:r>
       <w:r>
         <w:t>${RCP}</w:t>
@@ -569,19 +635,41 @@
           <w:rFonts w:eastAsia="Times New Roman" w:cs="Times New Roman"/>
           <w:szCs w:val="24"/>
         </w:rPr>
-        <w:t xml:space="preserve"> psig is calculated as follows:</w:t>
+        <w:t xml:space="preserve"> </w:t>
+      </w:r>
+      <w:proofErr w:type="spellStart"/>
+      <w:r>
+        <w:rPr>
+          <w:rFonts w:eastAsia="Times New Roman" w:cs="Times New Roman"/>
+          <w:szCs w:val="24"/>
+        </w:rPr>
+        <w:t>psig</w:t>
+      </w:r>
+      <w:proofErr w:type="spellEnd"/>
+      <w:r>
+        <w:rPr>
+          <w:rFonts w:eastAsia="Times New Roman" w:cs="Times New Roman"/>
+          <w:szCs w:val="24"/>
+        </w:rPr>
+        <w:t xml:space="preserve"> is calculated as follows:</w:t>
       </w:r>
     </w:p>
     <w:p>
       <w:pPr>
         <w:spacing w:after="0" w:line="360" w:lineRule="auto"/>
-        <w:ind w:firstLine="720"/>
         <w:jc w:val="both"/>
         <w:rPr>
           <w:rFonts w:eastAsia="Times New Roman" w:cs="Times New Roman"/>
           <w:szCs w:val="24"/>
         </w:rPr>
       </w:pPr>
+      <w:r>
+        <w:rPr>
+          <w:rFonts w:eastAsia="Times New Roman" w:cs="Times New Roman"/>
+          <w:szCs w:val="24"/>
+        </w:rPr>
+        <w:tab/>
+      </w:r>
       <w:r>
         <w:rPr>
           <w:rFonts w:eastAsia="Times New Roman" w:cs="Times New Roman"/>
@@ -931,6 +1019,7 @@
           <w:szCs w:val="24"/>
         </w:rPr>
       </w:pPr>
+      <w:proofErr w:type="gramStart"/>
       <w:r>
         <w:rPr>
           <w:rFonts w:eastAsia="Times New Roman" w:cs="Times New Roman"/>
@@ -938,6 +1027,7 @@
         </w:rPr>
         <w:t>where</w:t>
       </w:r>
+      <w:proofErr w:type="gramEnd"/>
     </w:p>
     <w:p>
       <w:pPr>
@@ -954,6 +1044,12 @@
           <w:szCs w:val="24"/>
         </w:rPr>
         <w:tab/>
+      </w:r>
+      <w:r>
+        <w:rPr>
+          <w:rFonts w:eastAsia="Times New Roman" w:cs="Times New Roman"/>
+          <w:szCs w:val="24"/>
+        </w:rPr>
         <w:t>POW</w:t>
       </w:r>
       <w:r>
@@ -979,8 +1075,13 @@
           <w:rFonts w:eastAsia="Times New Roman" w:cs="Times New Roman"/>
           <w:szCs w:val="24"/>
         </w:rPr>
-        <w:lastRenderedPageBreak/>
-        <w:tab/>
+        <w:tab/>
+      </w:r>
+      <w:r>
+        <w:rPr>
+          <w:rFonts w:eastAsia="Times New Roman" w:cs="Times New Roman"/>
+          <w:szCs w:val="24"/>
+        </w:rPr>
         <w:t>RCP</w:t>
       </w:r>
       <w:r>
@@ -1001,6 +1102,7 @@
         </w:rPr>
         <w:t xml:space="preserve"> </w:t>
       </w:r>
+      <w:proofErr w:type="spellStart"/>
       <w:r>
         <w:rPr>
           <w:rFonts w:eastAsia="Times New Roman" w:cs="Times New Roman"/>
@@ -1008,6 +1110,7 @@
         </w:rPr>
         <w:t>psig</w:t>
       </w:r>
+      <w:proofErr w:type="spellEnd"/>
     </w:p>
     <w:p>
       <w:pPr>
@@ -1023,7 +1126,14 @@
           <w:rFonts w:eastAsia="Times New Roman" w:cs="Times New Roman"/>
           <w:szCs w:val="24"/>
         </w:rPr>
-        <w:tab/>
+        <w:lastRenderedPageBreak/>
+        <w:tab/>
+      </w:r>
+      <w:r>
+        <w:rPr>
+          <w:rFonts w:eastAsia="Times New Roman" w:cs="Times New Roman"/>
+          <w:szCs w:val="24"/>
+        </w:rPr>
         <w:t>CCP</w:t>
       </w:r>
       <w:r>
@@ -1042,8 +1152,17 @@
           <w:rFonts w:eastAsia="Times New Roman" w:cs="Times New Roman"/>
           <w:szCs w:val="24"/>
         </w:rPr>
-        <w:t xml:space="preserve"> psig</w:t>
-      </w:r>
+        <w:t xml:space="preserve"> </w:t>
+      </w:r>
+      <w:proofErr w:type="spellStart"/>
+      <w:r>
+        <w:rPr>
+          <w:rFonts w:eastAsia="Times New Roman" w:cs="Times New Roman"/>
+          <w:szCs w:val="24"/>
+        </w:rPr>
+        <w:t>psig</w:t>
+      </w:r>
+      <w:proofErr w:type="spellEnd"/>
     </w:p>
     <w:p>
       <w:pPr>
@@ -1060,6 +1179,12 @@
           <w:szCs w:val="24"/>
         </w:rPr>
         <w:tab/>
+      </w:r>
+      <w:r>
+        <w:rPr>
+          <w:rFonts w:eastAsia="Times New Roman" w:cs="Times New Roman"/>
+          <w:szCs w:val="24"/>
+        </w:rPr>
         <w:t>k</w:t>
       </w:r>
       <w:r>
@@ -1086,6 +1211,12 @@
           <w:szCs w:val="24"/>
         </w:rPr>
         <w:tab/>
+      </w:r>
+      <w:r>
+        <w:rPr>
+          <w:rFonts w:eastAsia="Times New Roman" w:cs="Times New Roman"/>
+          <w:szCs w:val="24"/>
+        </w:rPr>
         <w:t>N</w:t>
       </w:r>
       <w:r>
@@ -1102,32 +1233,6 @@
           <w:szCs w:val="24"/>
         </w:rPr>
         <w:t>${N}</w:t>
-      </w:r>
-    </w:p>
-    <w:p>
-      <w:pPr>
-        <w:spacing w:after="0" w:line="360" w:lineRule="auto"/>
-        <w:ind w:firstLine="720"/>
-        <w:jc w:val="both"/>
-        <w:rPr>
-          <w:rFonts w:eastAsia="Times New Roman" w:cs="Times New Roman"/>
-          <w:szCs w:val="24"/>
-        </w:rPr>
-      </w:pPr>
-      <w:r>
-        <w:rPr>
-          <w:rFonts w:eastAsia="Times New Roman" w:cs="Times New Roman"/>
-          <w:szCs w:val="24"/>
-        </w:rPr>
-        <w:t>AP</w:t>
-      </w:r>
-      <w:r>
-        <w:rPr>
-          <w:rFonts w:eastAsia="Times New Roman" w:cs="Times New Roman"/>
-          <w:szCs w:val="24"/>
-        </w:rPr>
-        <w:tab/>
-        <w:t>= Atmospheric pressure; 14.7 psig.</w:t>
       </w:r>
     </w:p>
     <w:p>
@@ -1145,13 +1250,66 @@
           <w:szCs w:val="24"/>
         </w:rPr>
         <w:tab/>
+      </w:r>
+      <w:r>
+        <w:rPr>
+          <w:rFonts w:eastAsia="Times New Roman" w:cs="Times New Roman"/>
+          <w:szCs w:val="24"/>
+        </w:rPr>
+        <w:t>AP</w:t>
+      </w:r>
+      <w:r>
+        <w:rPr>
+          <w:rFonts w:eastAsia="Times New Roman" w:cs="Times New Roman"/>
+          <w:szCs w:val="24"/>
+        </w:rPr>
+        <w:tab/>
+        <w:t xml:space="preserve">= Atmospheric pressure; 14.7 </w:t>
+      </w:r>
+      <w:proofErr w:type="spellStart"/>
+      <w:r>
+        <w:rPr>
+          <w:rFonts w:eastAsia="Times New Roman" w:cs="Times New Roman"/>
+          <w:szCs w:val="24"/>
+        </w:rPr>
+        <w:t>psig</w:t>
+      </w:r>
+      <w:proofErr w:type="spellEnd"/>
+      <w:r>
+        <w:rPr>
+          <w:rFonts w:eastAsia="Times New Roman" w:cs="Times New Roman"/>
+          <w:szCs w:val="24"/>
+        </w:rPr>
+        <w:t>.</w:t>
+      </w:r>
+    </w:p>
+    <w:p>
+      <w:pPr>
+        <w:spacing w:after="0" w:line="360" w:lineRule="auto"/>
+        <w:jc w:val="both"/>
+        <w:rPr>
+          <w:rFonts w:eastAsia="Times New Roman" w:cs="Times New Roman"/>
+          <w:szCs w:val="24"/>
+        </w:rPr>
+      </w:pPr>
+      <w:r>
+        <w:rPr>
+          <w:rFonts w:eastAsia="Times New Roman" w:cs="Times New Roman"/>
+          <w:szCs w:val="24"/>
+        </w:rPr>
+        <w:tab/>
+      </w:r>
+      <w:r>
+        <w:rPr>
+          <w:rFonts w:eastAsia="Times New Roman" w:cs="Times New Roman"/>
+          <w:szCs w:val="24"/>
+        </w:rPr>
         <w:t>The percent reduction in horsepower output, POW, is:</w:t>
       </w:r>
     </w:p>
     <w:p>
       <w:pPr>
         <w:spacing w:after="0" w:line="360" w:lineRule="auto"/>
-        <w:ind w:firstLine="720"/>
         <w:jc w:val="both"/>
         <w:rPr>
           <w:rFonts w:eastAsia="Times New Roman" w:cs="Times New Roman"/>
@@ -1164,6 +1322,13 @@
           <w:rFonts w:eastAsia="Times New Roman" w:cs="Times New Roman"/>
           <w:szCs w:val="24"/>
         </w:rPr>
+        <w:tab/>
+      </w:r>
+      <w:r>
+        <w:rPr>
+          <w:rFonts w:eastAsia="Times New Roman" w:cs="Times New Roman"/>
+          <w:szCs w:val="24"/>
+        </w:rPr>
         <w:t>POW</w:t>
       </w:r>
       <w:r>
@@ -1217,12 +1382,21 @@
         </w:rPr>
         <w:t>${</w:t>
       </w:r>
-      <w:r>
-        <w:rPr>
-          <w:rFonts w:eastAsia="Times New Roman" w:cs="Times New Roman"/>
-          <w:szCs w:val="24"/>
-        </w:rPr>
-        <w:t>POWEqn}</w:t>
+      <w:proofErr w:type="spellStart"/>
+      <w:r>
+        <w:rPr>
+          <w:rFonts w:eastAsia="Times New Roman" w:cs="Times New Roman"/>
+          <w:szCs w:val="24"/>
+        </w:rPr>
+        <w:t>POWEqn</w:t>
+      </w:r>
+      <w:proofErr w:type="spellEnd"/>
+      <w:r>
+        <w:rPr>
+          <w:rFonts w:eastAsia="Times New Roman" w:cs="Times New Roman"/>
+          <w:szCs w:val="24"/>
+        </w:rPr>
+        <w:t>}</w:t>
       </w:r>
     </w:p>
     <w:p>
@@ -1247,6 +1421,12 @@
           <w:szCs w:val="24"/>
         </w:rPr>
         <w:tab/>
+      </w:r>
+      <w:r>
+        <w:rPr>
+          <w:rFonts w:eastAsia="Times New Roman" w:cs="Times New Roman"/>
+          <w:szCs w:val="24"/>
+        </w:rPr>
         <w:t xml:space="preserve">= </w:t>
       </w:r>
       <w:r>
@@ -1271,7 +1451,41 @@
           <w:szCs w:val="24"/>
         </w:rPr>
         <w:tab/>
-        <w:t xml:space="preserve">The power usage is reduced when the pressure set point is lowered from </w:t>
+      </w:r>
+      <w:r>
+        <w:rPr>
+          <w:rFonts w:eastAsia="Times New Roman" w:cs="Times New Roman"/>
+          <w:szCs w:val="24"/>
+        </w:rPr>
+        <w:t xml:space="preserve">The power </w:t>
+      </w:r>
+      <w:r>
+        <w:rPr>
+          <w:rFonts w:eastAsia="Times New Roman" w:cs="Times New Roman"/>
+          <w:szCs w:val="24"/>
+        </w:rPr>
+        <w:t>draw</w:t>
+      </w:r>
+      <w:r>
+        <w:rPr>
+          <w:rFonts w:eastAsia="Times New Roman" w:cs="Times New Roman"/>
+          <w:szCs w:val="24"/>
+        </w:rPr>
+        <w:t xml:space="preserve"> reduc</w:t>
+      </w:r>
+      <w:r>
+        <w:rPr>
+          <w:rFonts w:eastAsia="Times New Roman" w:cs="Times New Roman"/>
+          <w:szCs w:val="24"/>
+        </w:rPr>
+        <w:t>tion, PDR,</w:t>
+      </w:r>
+      <w:r>
+        <w:rPr>
+          <w:rFonts w:eastAsia="Times New Roman" w:cs="Times New Roman"/>
+          <w:szCs w:val="24"/>
+        </w:rPr>
+        <w:t xml:space="preserve"> when the pressure set point is lowered from </w:t>
       </w:r>
       <w:r>
         <w:t>${CCP}</w:t>
@@ -1291,392 +1505,23 @@
           <w:rFonts w:eastAsia="Times New Roman" w:cs="Times New Roman"/>
           <w:szCs w:val="24"/>
         </w:rPr>
-        <w:t xml:space="preserve"> psig. The energy savings, ES, resulting from lowering the compressor set point is calculated as follows: </w:t>
-      </w:r>
-    </w:p>
-    <w:p>
-      <w:pPr>
-        <w:spacing w:after="0" w:line="360" w:lineRule="auto"/>
-        <w:ind w:left="1440" w:hanging="720"/>
-        <w:jc w:val="both"/>
-        <w:rPr>
-          <w:rFonts w:eastAsia="Times New Roman" w:cs="Times New Roman"/>
-          <w:szCs w:val="24"/>
-        </w:rPr>
-      </w:pPr>
-      <w:r>
-        <w:rPr>
-          <w:rFonts w:eastAsia="Times New Roman" w:cs="Times New Roman"/>
-          <w:szCs w:val="24"/>
-        </w:rPr>
-        <w:t xml:space="preserve">ES </w:t>
-      </w:r>
-      <w:r>
-        <w:rPr>
-          <w:rFonts w:eastAsia="Times New Roman" w:cs="Times New Roman"/>
-          <w:szCs w:val="24"/>
-        </w:rPr>
-        <w:tab/>
-        <w:t xml:space="preserve">= HP </w:t>
-      </w:r>
-      <w:r>
-        <w:rPr>
-          <w:rFonts w:eastAsia="Noto Sans Symbols" w:cs="Times New Roman"/>
-          <w:szCs w:val="24"/>
-        </w:rPr>
-        <w:t>×</w:t>
-      </w:r>
-      <w:r>
-        <w:rPr>
-          <w:rFonts w:eastAsia="Times New Roman" w:cs="Times New Roman"/>
-          <w:szCs w:val="24"/>
-        </w:rPr>
-        <w:t xml:space="preserve"> OH </w:t>
-      </w:r>
-      <w:r>
-        <w:rPr>
-          <w:rFonts w:eastAsia="Noto Sans Symbols" w:cs="Times New Roman"/>
-          <w:szCs w:val="24"/>
-        </w:rPr>
-        <w:t>×</w:t>
-      </w:r>
-      <w:r>
-        <w:rPr>
-          <w:rFonts w:eastAsia="Times New Roman" w:cs="Times New Roman"/>
-          <w:szCs w:val="24"/>
-        </w:rPr>
-        <w:t xml:space="preserve"> LF </w:t>
-      </w:r>
-      <w:r>
-        <w:rPr>
-          <w:rFonts w:eastAsia="Noto Sans Symbols" w:cs="Times New Roman"/>
-          <w:szCs w:val="24"/>
-        </w:rPr>
-        <w:t>×</w:t>
-      </w:r>
-      <w:r>
-        <w:rPr>
-          <w:rFonts w:eastAsia="Times New Roman" w:cs="Times New Roman"/>
-          <w:szCs w:val="24"/>
-        </w:rPr>
-        <w:t xml:space="preserve"> RF </w:t>
-      </w:r>
-      <w:r>
-        <w:rPr>
-          <w:rFonts w:eastAsia="Noto Sans Symbols" w:cs="Times New Roman"/>
-          <w:szCs w:val="24"/>
-        </w:rPr>
-        <w:t>×</w:t>
-      </w:r>
-      <w:r>
-        <w:rPr>
-          <w:rFonts w:eastAsia="Times New Roman" w:cs="Times New Roman"/>
-          <w:szCs w:val="24"/>
-        </w:rPr>
-        <w:t xml:space="preserve"> C</w:t>
-      </w:r>
-      <w:r>
-        <w:rPr>
-          <w:rFonts w:eastAsia="Times New Roman" w:cs="Times New Roman"/>
-          <w:szCs w:val="24"/>
-          <w:vertAlign w:val="subscript"/>
-        </w:rPr>
-        <w:t>1</w:t>
-      </w:r>
-      <w:r>
-        <w:rPr>
-          <w:rFonts w:eastAsia="Times New Roman" w:cs="Times New Roman"/>
-          <w:szCs w:val="24"/>
-        </w:rPr>
         <w:t xml:space="preserve"> </w:t>
       </w:r>
-      <w:r>
-        <w:rPr>
-          <w:rFonts w:eastAsia="Noto Sans Symbols" w:cs="Times New Roman"/>
-          <w:szCs w:val="24"/>
-        </w:rPr>
-        <w:t>×</w:t>
-      </w:r>
-      <w:r>
-        <w:rPr>
-          <w:rFonts w:eastAsia="Times New Roman" w:cs="Times New Roman"/>
-          <w:szCs w:val="24"/>
-        </w:rPr>
-        <w:t xml:space="preserve"> POW / </w:t>
-      </w:r>
-      <w:r>
-        <w:rPr>
-          <w:rFonts w:eastAsia="Times New Roman" w:cs="Times New Roman"/>
-          <w:szCs w:val="24"/>
-        </w:rPr>
-        <w:t>η</w:t>
-      </w:r>
-      <w:r>
-        <w:rPr>
-          <w:rFonts w:eastAsia="Times New Roman" w:cs="Times New Roman"/>
-          <w:szCs w:val="24"/>
-        </w:rPr>
-        <w:t>,</w:t>
-      </w:r>
-    </w:p>
-    <w:p>
-      <w:pPr>
-        <w:spacing w:after="0" w:line="360" w:lineRule="auto"/>
-        <w:ind w:left="720" w:hanging="720"/>
-        <w:jc w:val="both"/>
-        <w:rPr>
-          <w:rFonts w:eastAsia="Times New Roman" w:cs="Times New Roman"/>
-          <w:szCs w:val="24"/>
-        </w:rPr>
-      </w:pPr>
-      <w:r>
-        <w:rPr>
-          <w:rFonts w:eastAsia="Times New Roman" w:cs="Times New Roman"/>
-          <w:szCs w:val="24"/>
-        </w:rPr>
-        <w:t>where</w:t>
-      </w:r>
-    </w:p>
-    <w:p>
-      <w:pPr>
-        <w:spacing w:after="0" w:line="360" w:lineRule="auto"/>
-        <w:ind w:left="720" w:hanging="720"/>
-        <w:jc w:val="both"/>
-        <w:rPr>
-          <w:rFonts w:eastAsia="Times New Roman" w:cs="Times New Roman"/>
-          <w:szCs w:val="24"/>
-        </w:rPr>
-      </w:pPr>
-      <w:r>
-        <w:rPr>
-          <w:rFonts w:eastAsia="Times New Roman" w:cs="Times New Roman"/>
-          <w:szCs w:val="24"/>
-        </w:rPr>
-        <w:tab/>
-        <w:t xml:space="preserve">HP </w:t>
-      </w:r>
-      <w:r>
-        <w:rPr>
-          <w:rFonts w:eastAsia="Times New Roman" w:cs="Times New Roman"/>
-          <w:szCs w:val="24"/>
-        </w:rPr>
-        <w:tab/>
-        <w:t xml:space="preserve">= Horsepower of compressors; </w:t>
-      </w:r>
-      <w:r>
-        <w:t>${HP}</w:t>
-      </w:r>
-      <w:r>
-        <w:rPr>
-          <w:rFonts w:eastAsia="Times New Roman" w:cs="Times New Roman"/>
-          <w:szCs w:val="24"/>
-        </w:rPr>
-        <w:t xml:space="preserve"> HP </w:t>
-      </w:r>
-    </w:p>
-    <w:p>
-      <w:pPr>
-        <w:spacing w:after="0" w:line="360" w:lineRule="auto"/>
-        <w:ind w:left="1440" w:hanging="720"/>
-        <w:jc w:val="both"/>
-        <w:rPr>
-          <w:rFonts w:eastAsia="Times New Roman" w:cs="Times New Roman"/>
-          <w:szCs w:val="24"/>
-        </w:rPr>
-      </w:pPr>
-      <w:r>
-        <w:rPr>
-          <w:rFonts w:eastAsia="Times New Roman" w:cs="Times New Roman"/>
-          <w:szCs w:val="24"/>
-        </w:rPr>
-        <w:t xml:space="preserve">OH </w:t>
-      </w:r>
-      <w:r>
-        <w:rPr>
-          <w:rFonts w:eastAsia="Times New Roman" w:cs="Times New Roman"/>
-          <w:szCs w:val="24"/>
-        </w:rPr>
-        <w:tab/>
-        <w:t xml:space="preserve">= </w:t>
-      </w:r>
-      <w:r>
-        <w:rPr>
-          <w:rFonts w:eastAsia="Times New Roman" w:cs="Times New Roman"/>
-          <w:szCs w:val="24"/>
-        </w:rPr>
-        <w:t>Annual operating hours</w:t>
-      </w:r>
-      <w:r>
-        <w:rPr>
-          <w:rFonts w:eastAsia="Times New Roman" w:cs="Times New Roman"/>
-          <w:szCs w:val="24"/>
-        </w:rPr>
-        <w:t xml:space="preserve">; </w:t>
-      </w:r>
-      <w:r>
-        <w:t>${OH}</w:t>
-      </w:r>
-      <w:r>
-        <w:t xml:space="preserve"> </w:t>
-      </w:r>
-      <w:r>
-        <w:rPr>
-          <w:rFonts w:eastAsia="Times New Roman" w:cs="Times New Roman"/>
-          <w:szCs w:val="24"/>
-        </w:rPr>
-        <w:t>hr/yr</w:t>
-      </w:r>
-      <w:r>
-        <w:rPr>
-          <w:rFonts w:eastAsia="Times New Roman" w:cs="Times New Roman"/>
-          <w:szCs w:val="24"/>
-        </w:rPr>
-        <w:t xml:space="preserve"> </w:t>
-      </w:r>
-      <w:r>
-        <w:t>(${HR} hours per day, ${DY} days per week, ${WK} weeks per year)</w:t>
-      </w:r>
-    </w:p>
-    <w:p>
-      <w:pPr>
-        <w:spacing w:after="0" w:line="360" w:lineRule="auto"/>
-        <w:ind w:left="1440" w:hanging="720"/>
-        <w:jc w:val="both"/>
-        <w:rPr>
-          <w:rFonts w:eastAsia="Times New Roman" w:cs="Times New Roman"/>
-          <w:szCs w:val="24"/>
-        </w:rPr>
-      </w:pPr>
-      <w:r>
-        <w:rPr>
-          <w:rFonts w:eastAsia="Times New Roman" w:cs="Times New Roman"/>
-          <w:szCs w:val="24"/>
-        </w:rPr>
-        <w:t xml:space="preserve">LF </w:t>
-      </w:r>
-      <w:r>
-        <w:rPr>
-          <w:rFonts w:eastAsia="Times New Roman" w:cs="Times New Roman"/>
-          <w:szCs w:val="24"/>
-        </w:rPr>
-        <w:tab/>
-        <w:t xml:space="preserve">= Load factor; </w:t>
-      </w:r>
-      <w:r>
-        <w:t>${LF}</w:t>
-      </w:r>
-    </w:p>
-    <w:p>
-      <w:pPr>
-        <w:spacing w:after="0" w:line="360" w:lineRule="auto"/>
-        <w:ind w:left="1440" w:hanging="720"/>
-        <w:jc w:val="both"/>
-        <w:rPr>
-          <w:rFonts w:eastAsia="Times New Roman" w:cs="Times New Roman"/>
-          <w:szCs w:val="24"/>
-        </w:rPr>
-      </w:pPr>
-      <w:r>
-        <w:rPr>
-          <w:rFonts w:eastAsia="Times New Roman" w:cs="Times New Roman"/>
-          <w:szCs w:val="24"/>
-        </w:rPr>
-        <w:t xml:space="preserve">RF </w:t>
-      </w:r>
-      <w:r>
-        <w:rPr>
-          <w:rFonts w:eastAsia="Times New Roman" w:cs="Times New Roman"/>
-          <w:szCs w:val="24"/>
-        </w:rPr>
-        <w:tab/>
-        <w:t xml:space="preserve">= Run time as fraction of operating time; assumed </w:t>
-      </w:r>
-      <w:r>
-        <w:t>${RF}</w:t>
-      </w:r>
-    </w:p>
-    <w:p>
-      <w:pPr>
-        <w:spacing w:after="0" w:line="360" w:lineRule="auto"/>
-        <w:ind w:left="1440" w:hanging="720"/>
-        <w:jc w:val="both"/>
-        <w:rPr>
-          <w:rFonts w:eastAsia="Times New Roman" w:cs="Times New Roman"/>
-          <w:szCs w:val="24"/>
-        </w:rPr>
-      </w:pPr>
-      <w:r>
-        <w:rPr>
-          <w:rFonts w:eastAsia="Times New Roman" w:cs="Times New Roman"/>
-          <w:szCs w:val="24"/>
-        </w:rPr>
-        <w:t>C</w:t>
-      </w:r>
-      <w:r>
-        <w:rPr>
-          <w:rFonts w:eastAsia="Times New Roman" w:cs="Times New Roman"/>
-          <w:szCs w:val="24"/>
-          <w:vertAlign w:val="subscript"/>
-        </w:rPr>
-        <w:t>1</w:t>
-      </w:r>
-      <w:r>
-        <w:rPr>
-          <w:rFonts w:eastAsia="Times New Roman" w:cs="Times New Roman"/>
-          <w:szCs w:val="24"/>
-        </w:rPr>
-        <w:tab/>
-        <w:t xml:space="preserve">= Constant; </w:t>
-      </w:r>
-      <w:r>
-        <w:rPr>
-          <w:rFonts w:eastAsia="Times New Roman" w:cs="Times New Roman"/>
-          <w:szCs w:val="24"/>
-        </w:rPr>
-        <w:t xml:space="preserve">0.746 </w:t>
-      </w:r>
-      <w:r>
-        <w:rPr>
-          <w:rFonts w:eastAsia="Times New Roman" w:cs="Times New Roman"/>
-          <w:szCs w:val="24"/>
-        </w:rPr>
-        <w:t>kW/HP</w:t>
-      </w:r>
-    </w:p>
-    <w:p>
-      <w:pPr>
-        <w:spacing w:after="0" w:line="360" w:lineRule="auto"/>
-        <w:ind w:left="1440" w:hanging="720"/>
-        <w:jc w:val="both"/>
-        <w:rPr>
-          <w:rFonts w:eastAsia="Times New Roman" w:cs="Times New Roman"/>
-          <w:szCs w:val="24"/>
-        </w:rPr>
-      </w:pPr>
-      <w:r>
-        <w:rPr>
-          <w:rFonts w:eastAsia="Times New Roman" w:cs="Times New Roman"/>
-          <w:szCs w:val="24"/>
-        </w:rPr>
-        <w:t>η</w:t>
-      </w:r>
-      <w:r>
-        <w:rPr>
-          <w:rFonts w:eastAsia="Times New Roman" w:cs="Times New Roman"/>
-          <w:szCs w:val="24"/>
-        </w:rPr>
-        <w:t xml:space="preserve"> </w:t>
-      </w:r>
-      <w:r>
-        <w:rPr>
-          <w:rFonts w:eastAsia="Times New Roman" w:cs="Times New Roman"/>
-          <w:szCs w:val="24"/>
-        </w:rPr>
-        <w:tab/>
-        <w:t xml:space="preserve">= Efficiency of compressor; </w:t>
-      </w:r>
-      <w:r>
-        <w:t>${ETA}</w:t>
+      <w:proofErr w:type="spellStart"/>
+      <w:r>
+        <w:rPr>
+          <w:rFonts w:eastAsia="Times New Roman" w:cs="Times New Roman"/>
+          <w:szCs w:val="24"/>
+        </w:rPr>
+        <w:t>psig</w:t>
+      </w:r>
+      <w:proofErr w:type="spellEnd"/>
+      <w:r>
+        <w:rPr>
+          <w:rFonts w:eastAsia="Times New Roman" w:cs="Times New Roman"/>
+          <w:szCs w:val="24"/>
+        </w:rPr>
+        <w:t xml:space="preserve"> is estimated as follows:</w:t>
       </w:r>
     </w:p>
     <w:p>
@@ -1694,36 +1539,27 @@
           <w:szCs w:val="24"/>
         </w:rPr>
         <w:tab/>
-        <w:t>The energy savings, ES, is:</w:t>
-      </w:r>
-    </w:p>
-    <w:p>
-      <w:pPr>
-        <w:spacing w:after="0" w:line="360" w:lineRule="auto"/>
-        <w:ind w:left="1440" w:hanging="720"/>
-        <w:jc w:val="both"/>
-        <w:rPr>
-          <w:rFonts w:eastAsia="Times New Roman" w:cs="Times New Roman"/>
-          <w:szCs w:val="24"/>
-        </w:rPr>
-      </w:pPr>
-      <w:r>
-        <w:rPr>
-          <w:rFonts w:eastAsia="Times New Roman" w:cs="Times New Roman"/>
-          <w:szCs w:val="24"/>
-        </w:rPr>
-        <w:t xml:space="preserve">ES </w:t>
-      </w:r>
-      <w:r>
-        <w:rPr>
-          <w:rFonts w:eastAsia="Times New Roman" w:cs="Times New Roman"/>
-          <w:szCs w:val="24"/>
-        </w:rPr>
-        <w:tab/>
-        <w:t xml:space="preserve">= </w:t>
-      </w:r>
-      <w:r>
-        <w:t>${HP}</w:t>
+      </w:r>
+      <w:r>
+        <w:rPr>
+          <w:rFonts w:eastAsia="Times New Roman" w:cs="Times New Roman"/>
+          <w:szCs w:val="24"/>
+        </w:rPr>
+        <w:t>PDR</w:t>
+      </w:r>
+      <w:r>
+        <w:rPr>
+          <w:rFonts w:eastAsia="Times New Roman" w:cs="Times New Roman"/>
+          <w:szCs w:val="24"/>
+        </w:rPr>
+        <w:tab/>
+      </w:r>
+      <w:r>
+        <w:rPr>
+          <w:rFonts w:eastAsia="Times New Roman" w:cs="Times New Roman"/>
+          <w:szCs w:val="24"/>
+        </w:rPr>
+        <w:t>=</w:t>
       </w:r>
       <w:r>
         <w:rPr>
@@ -1744,19 +1580,24 @@
           <w:rFonts w:eastAsia="Times New Roman" w:cs="Times New Roman"/>
           <w:szCs w:val="24"/>
         </w:rPr>
+        <w:t xml:space="preserve"> C</w:t>
+      </w:r>
+      <w:r>
+        <w:rPr>
+          <w:rFonts w:eastAsia="Times New Roman" w:cs="Times New Roman"/>
+          <w:szCs w:val="24"/>
+          <w:vertAlign w:val="subscript"/>
+        </w:rPr>
+        <w:t>1</w:t>
+      </w:r>
+      <w:r>
+        <w:rPr>
+          <w:rFonts w:eastAsia="Times New Roman" w:cs="Times New Roman"/>
+          <w:szCs w:val="24"/>
+        </w:rPr>
         <w:t xml:space="preserve"> </w:t>
       </w:r>
       <w:r>
-        <w:t>${OH}</w:t>
-      </w:r>
-      <w:r>
-        <w:rPr>
-          <w:rFonts w:eastAsia="Times New Roman" w:cs="Times New Roman"/>
-          <w:szCs w:val="24"/>
-        </w:rPr>
-        <w:t xml:space="preserve"> hr/yr </w:t>
-      </w:r>
-      <w:r>
         <w:rPr>
           <w:rFonts w:eastAsia="Noto Sans Symbols" w:cs="Times New Roman"/>
           <w:szCs w:val="24"/>
@@ -1768,17 +1609,7 @@
           <w:rFonts w:eastAsia="Times New Roman" w:cs="Times New Roman"/>
           <w:szCs w:val="24"/>
         </w:rPr>
-        <w:t xml:space="preserve"> </w:t>
-      </w:r>
-      <w:r>
-        <w:t>${LF}</w:t>
-      </w:r>
-      <w:r>
-        <w:rPr>
-          <w:rFonts w:eastAsia="Times New Roman" w:cs="Times New Roman"/>
-          <w:szCs w:val="24"/>
-        </w:rPr>
-        <w:t xml:space="preserve"> </w:t>
+        <w:t xml:space="preserve"> LF </w:t>
       </w:r>
       <w:r>
         <w:rPr>
@@ -1792,17 +1623,7 @@
           <w:rFonts w:eastAsia="Times New Roman" w:cs="Times New Roman"/>
           <w:szCs w:val="24"/>
         </w:rPr>
-        <w:t xml:space="preserve"> </w:t>
-      </w:r>
-      <w:r>
-        <w:t>${RF}</w:t>
-      </w:r>
-      <w:r>
-        <w:rPr>
-          <w:rFonts w:eastAsia="Times New Roman" w:cs="Times New Roman"/>
-          <w:szCs w:val="24"/>
-        </w:rPr>
-        <w:t xml:space="preserve"> </w:t>
+        <w:t xml:space="preserve"> RF </w:t>
       </w:r>
       <w:r>
         <w:rPr>
@@ -1816,81 +1637,14 @@
           <w:rFonts w:eastAsia="Times New Roman" w:cs="Times New Roman"/>
           <w:szCs w:val="24"/>
         </w:rPr>
-        <w:t xml:space="preserve"> 0.746 kW/HP </w:t>
-      </w:r>
-      <w:r>
-        <w:rPr>
-          <w:rFonts w:eastAsia="Noto Sans Symbols" w:cs="Times New Roman"/>
-          <w:szCs w:val="24"/>
-        </w:rPr>
-        <w:t>×</w:t>
-      </w:r>
-      <w:r>
-        <w:rPr>
-          <w:rFonts w:eastAsia="Times New Roman" w:cs="Times New Roman"/>
-          <w:szCs w:val="24"/>
-        </w:rPr>
-        <w:t xml:space="preserve"> </w:t>
-      </w:r>
-      <w:r>
-        <w:t>${POW}</w:t>
-      </w:r>
-      <w:r>
-        <w:t>%</w:t>
-      </w:r>
-      <w:r>
-        <w:rPr>
-          <w:rFonts w:eastAsia="Times New Roman" w:cs="Times New Roman"/>
-          <w:szCs w:val="24"/>
-        </w:rPr>
-        <w:t xml:space="preserve"> / </w:t>
-      </w:r>
-      <w:r>
-        <w:t>${ETA}</w:t>
-      </w:r>
-    </w:p>
-    <w:p>
-      <w:pPr>
-        <w:spacing w:after="0" w:line="360" w:lineRule="auto"/>
-        <w:ind w:left="1440" w:hanging="720"/>
-        <w:jc w:val="both"/>
-        <w:rPr>
-          <w:rFonts w:eastAsia="Times New Roman" w:cs="Times New Roman"/>
-          <w:szCs w:val="24"/>
-        </w:rPr>
-      </w:pPr>
-      <w:r>
-        <w:rPr>
-          <w:rFonts w:eastAsia="Times New Roman" w:cs="Times New Roman"/>
-          <w:color w:val="FF00FF"/>
-          <w:szCs w:val="24"/>
-        </w:rPr>
-        <w:t xml:space="preserve">     </w:t>
-      </w:r>
-      <w:r>
-        <w:rPr>
-          <w:rFonts w:eastAsia="Times New Roman" w:cs="Times New Roman"/>
-          <w:color w:val="FF00FF"/>
-          <w:szCs w:val="24"/>
-        </w:rPr>
-        <w:tab/>
-      </w:r>
-      <w:r>
-        <w:rPr>
-          <w:rFonts w:eastAsia="Times New Roman" w:cs="Times New Roman"/>
-          <w:szCs w:val="24"/>
-        </w:rPr>
-        <w:t xml:space="preserve">= </w:t>
-      </w:r>
-      <w:r>
-        <w:t>${ES}</w:t>
-      </w:r>
-      <w:r>
-        <w:rPr>
-          <w:rFonts w:eastAsia="Times New Roman" w:cs="Times New Roman"/>
-          <w:szCs w:val="24"/>
-        </w:rPr>
-        <w:t xml:space="preserve"> kWh/yr.</w:t>
+        <w:t xml:space="preserve"> POW / </w:t>
+      </w:r>
+      <w:r>
+        <w:rPr>
+          <w:rFonts w:eastAsia="Times New Roman" w:cs="Times New Roman"/>
+          <w:szCs w:val="24"/>
+        </w:rPr>
+        <w:t>η</w:t>
       </w:r>
     </w:p>
     <w:p>
@@ -1902,82 +1656,15 @@
           <w:szCs w:val="24"/>
         </w:rPr>
       </w:pPr>
-      <w:r>
-        <w:rPr>
-          <w:rFonts w:eastAsia="Times New Roman" w:cs="Times New Roman"/>
-          <w:szCs w:val="24"/>
-        </w:rPr>
-        <w:t>The demand savings, DS, is calculated as:</w:t>
-      </w:r>
-    </w:p>
-    <w:p>
-      <w:pPr>
-        <w:spacing w:after="0" w:line="360" w:lineRule="auto"/>
-        <w:ind w:left="1440" w:hanging="720"/>
-        <w:jc w:val="both"/>
-        <w:rPr>
-          <w:rFonts w:eastAsia="Times New Roman" w:cs="Times New Roman"/>
-          <w:szCs w:val="24"/>
-        </w:rPr>
-      </w:pPr>
-      <w:r>
-        <w:rPr>
-          <w:rFonts w:eastAsia="Times New Roman" w:cs="Times New Roman"/>
-          <w:szCs w:val="24"/>
-        </w:rPr>
-        <w:t xml:space="preserve">DS </w:t>
-      </w:r>
-      <w:r>
-        <w:rPr>
-          <w:rFonts w:eastAsia="Times New Roman" w:cs="Times New Roman"/>
-          <w:szCs w:val="24"/>
-        </w:rPr>
-        <w:tab/>
-        <w:t xml:space="preserve">= (ES </w:t>
-      </w:r>
-      <w:r>
-        <w:rPr>
-          <w:rFonts w:eastAsia="Noto Sans Symbols" w:cs="Times New Roman"/>
-          <w:szCs w:val="24"/>
-        </w:rPr>
-        <w:t>×</w:t>
-      </w:r>
-      <w:r>
-        <w:rPr>
-          <w:rFonts w:eastAsia="Times New Roman" w:cs="Times New Roman"/>
-          <w:szCs w:val="24"/>
-        </w:rPr>
-        <w:t xml:space="preserve"> CF </w:t>
-      </w:r>
-      <w:r>
-        <w:rPr>
-          <w:rFonts w:eastAsia="Noto Sans Symbols" w:cs="Times New Roman"/>
-          <w:szCs w:val="24"/>
-        </w:rPr>
-        <w:t>×</w:t>
-      </w:r>
-      <w:r>
-        <w:rPr>
-          <w:rFonts w:eastAsia="Times New Roman" w:cs="Times New Roman"/>
-          <w:szCs w:val="24"/>
-        </w:rPr>
-        <w:t xml:space="preserve"> C</w:t>
-      </w:r>
-      <w:r>
-        <w:rPr>
-          <w:rFonts w:eastAsia="Times New Roman" w:cs="Times New Roman"/>
-          <w:szCs w:val="24"/>
-          <w:vertAlign w:val="subscript"/>
-        </w:rPr>
-        <w:t>2</w:t>
-      </w:r>
-      <w:r>
-        <w:rPr>
-          <w:rFonts w:eastAsia="Times New Roman" w:cs="Times New Roman"/>
-          <w:szCs w:val="24"/>
-        </w:rPr>
-        <w:t>) / OH,</w:t>
-      </w:r>
+      <w:proofErr w:type="gramStart"/>
+      <w:r>
+        <w:rPr>
+          <w:rFonts w:eastAsia="Times New Roman" w:cs="Times New Roman"/>
+          <w:szCs w:val="24"/>
+        </w:rPr>
+        <w:t>where</w:t>
+      </w:r>
+      <w:proofErr w:type="gramEnd"/>
     </w:p>
     <w:p>
       <w:pPr>
@@ -1993,8 +1680,846 @@
           <w:rFonts w:eastAsia="Times New Roman" w:cs="Times New Roman"/>
           <w:szCs w:val="24"/>
         </w:rPr>
+        <w:tab/>
+        <w:t xml:space="preserve">HP </w:t>
+      </w:r>
+      <w:r>
+        <w:rPr>
+          <w:rFonts w:eastAsia="Times New Roman" w:cs="Times New Roman"/>
+          <w:szCs w:val="24"/>
+        </w:rPr>
+        <w:tab/>
+        <w:t xml:space="preserve">= Horsepower of compressors; </w:t>
+      </w:r>
+      <w:r>
+        <w:t>${HP}</w:t>
+      </w:r>
+      <w:r>
+        <w:rPr>
+          <w:rFonts w:eastAsia="Times New Roman" w:cs="Times New Roman"/>
+          <w:szCs w:val="24"/>
+        </w:rPr>
+        <w:t xml:space="preserve"> HP</w:t>
+      </w:r>
+    </w:p>
+    <w:p>
+      <w:pPr>
+        <w:spacing w:after="0" w:line="360" w:lineRule="auto"/>
+        <w:jc w:val="both"/>
+        <w:rPr>
+          <w:rFonts w:eastAsia="Times New Roman" w:cs="Times New Roman"/>
+          <w:szCs w:val="24"/>
+        </w:rPr>
+      </w:pPr>
+      <w:r>
+        <w:rPr>
+          <w:rFonts w:eastAsia="Times New Roman" w:cs="Times New Roman"/>
+          <w:szCs w:val="24"/>
+        </w:rPr>
+        <w:tab/>
+      </w:r>
+      <w:r>
+        <w:rPr>
+          <w:rFonts w:eastAsia="Times New Roman" w:cs="Times New Roman"/>
+          <w:szCs w:val="24"/>
+        </w:rPr>
+        <w:t>C</w:t>
+      </w:r>
+      <w:r>
+        <w:rPr>
+          <w:rFonts w:eastAsia="Times New Roman" w:cs="Times New Roman"/>
+          <w:szCs w:val="24"/>
+          <w:vertAlign w:val="subscript"/>
+        </w:rPr>
+        <w:t>1</w:t>
+      </w:r>
+      <w:r>
+        <w:rPr>
+          <w:rFonts w:eastAsia="Times New Roman" w:cs="Times New Roman"/>
+          <w:szCs w:val="24"/>
+        </w:rPr>
+        <w:tab/>
+        <w:t xml:space="preserve">= Constant; </w:t>
+      </w:r>
+      <w:r>
+        <w:rPr>
+          <w:rFonts w:eastAsia="Times New Roman" w:cs="Times New Roman"/>
+          <w:szCs w:val="24"/>
+        </w:rPr>
+        <w:t xml:space="preserve">0.746 </w:t>
+      </w:r>
+      <w:r>
+        <w:rPr>
+          <w:rFonts w:eastAsia="Times New Roman" w:cs="Times New Roman"/>
+          <w:szCs w:val="24"/>
+        </w:rPr>
+        <w:t>kW/HP</w:t>
+      </w:r>
+    </w:p>
+    <w:p>
+      <w:pPr>
+        <w:spacing w:after="0" w:line="360" w:lineRule="auto"/>
+        <w:jc w:val="both"/>
+        <w:rPr>
+          <w:rFonts w:eastAsia="Times New Roman" w:cs="Times New Roman"/>
+          <w:szCs w:val="24"/>
+        </w:rPr>
+      </w:pPr>
+      <w:r>
+        <w:rPr>
+          <w:rFonts w:eastAsia="Times New Roman" w:cs="Times New Roman"/>
+          <w:szCs w:val="24"/>
+        </w:rPr>
+        <w:tab/>
+      </w:r>
+      <w:r>
+        <w:rPr>
+          <w:rFonts w:eastAsia="Times New Roman" w:cs="Times New Roman"/>
+          <w:szCs w:val="24"/>
+        </w:rPr>
+        <w:t xml:space="preserve">LF </w:t>
+      </w:r>
+      <w:r>
+        <w:rPr>
+          <w:rFonts w:eastAsia="Times New Roman" w:cs="Times New Roman"/>
+          <w:szCs w:val="24"/>
+        </w:rPr>
+        <w:tab/>
+        <w:t xml:space="preserve">= Load factor; </w:t>
+      </w:r>
+      <w:r>
+        <w:t>${LF}</w:t>
+      </w:r>
+      <w:r>
+        <w:t>%</w:t>
+      </w:r>
+    </w:p>
+    <w:p>
+      <w:pPr>
+        <w:spacing w:after="0" w:line="360" w:lineRule="auto"/>
+        <w:jc w:val="both"/>
+        <w:rPr>
+          <w:rFonts w:eastAsia="Times New Roman" w:cs="Times New Roman"/>
+          <w:szCs w:val="24"/>
+        </w:rPr>
+      </w:pPr>
+      <w:r>
+        <w:rPr>
+          <w:rFonts w:eastAsia="Times New Roman" w:cs="Times New Roman"/>
+          <w:szCs w:val="24"/>
+        </w:rPr>
+        <w:tab/>
+      </w:r>
+      <w:r>
+        <w:rPr>
+          <w:rFonts w:eastAsia="Times New Roman" w:cs="Times New Roman"/>
+          <w:szCs w:val="24"/>
+        </w:rPr>
+        <w:t xml:space="preserve">RF </w:t>
+      </w:r>
+      <w:r>
+        <w:rPr>
+          <w:rFonts w:eastAsia="Times New Roman" w:cs="Times New Roman"/>
+          <w:szCs w:val="24"/>
+        </w:rPr>
+        <w:tab/>
+        <w:t xml:space="preserve">= Run time as fraction of operating time; assumed </w:t>
+      </w:r>
+      <w:r>
+        <w:t>${RF}</w:t>
+      </w:r>
+      <w:r>
+        <w:t>%</w:t>
+      </w:r>
+    </w:p>
+    <w:p>
+      <w:pPr>
+        <w:spacing w:after="0" w:line="360" w:lineRule="auto"/>
+        <w:jc w:val="both"/>
+      </w:pPr>
+      <w:r>
+        <w:rPr>
+          <w:rFonts w:eastAsia="Times New Roman" w:cs="Times New Roman"/>
+          <w:szCs w:val="24"/>
+        </w:rPr>
+        <w:tab/>
+      </w:r>
+      <w:r>
+        <w:rPr>
+          <w:rFonts w:eastAsia="Times New Roman" w:cs="Times New Roman"/>
+          <w:szCs w:val="24"/>
+        </w:rPr>
+        <w:t>η</w:t>
+      </w:r>
+      <w:r>
+        <w:rPr>
+          <w:rFonts w:eastAsia="Times New Roman" w:cs="Times New Roman"/>
+          <w:szCs w:val="24"/>
+        </w:rPr>
+        <w:t xml:space="preserve"> </w:t>
+      </w:r>
+      <w:r>
+        <w:rPr>
+          <w:rFonts w:eastAsia="Times New Roman" w:cs="Times New Roman"/>
+          <w:szCs w:val="24"/>
+        </w:rPr>
+        <w:tab/>
+        <w:t xml:space="preserve">= Efficiency of compressor; </w:t>
+      </w:r>
+      <w:r>
+        <w:t>${ETA}</w:t>
+      </w:r>
+    </w:p>
+    <w:p>
+      <w:pPr>
+        <w:spacing w:after="0" w:line="360" w:lineRule="auto"/>
+        <w:jc w:val="both"/>
+      </w:pPr>
+      <w:r>
+        <w:tab/>
+      </w:r>
+      <w:r>
+        <w:t xml:space="preserve">PDR </w:t>
+      </w:r>
+      <w:r>
+        <w:tab/>
+        <w:t>= ${HP}</w:t>
+      </w:r>
+      <w:r>
+        <w:rPr>
+          <w:rFonts w:eastAsia="Times New Roman" w:cs="Times New Roman"/>
+          <w:szCs w:val="24"/>
+        </w:rPr>
+        <w:t xml:space="preserve"> HP </w:t>
+      </w:r>
+      <w:r>
+        <w:rPr>
+          <w:rFonts w:eastAsia="Noto Sans Symbols" w:cs="Times New Roman"/>
+          <w:szCs w:val="24"/>
+        </w:rPr>
+        <w:t>×</w:t>
+      </w:r>
+      <w:r>
+        <w:rPr>
+          <w:rFonts w:eastAsia="Times New Roman" w:cs="Times New Roman"/>
+          <w:szCs w:val="24"/>
+        </w:rPr>
+        <w:t xml:space="preserve"> </w:t>
+      </w:r>
+      <w:r>
+        <w:t>${OH}</w:t>
+      </w:r>
+      <w:r>
+        <w:rPr>
+          <w:rFonts w:eastAsia="Times New Roman" w:cs="Times New Roman"/>
+          <w:szCs w:val="24"/>
+        </w:rPr>
+        <w:t xml:space="preserve"> </w:t>
+      </w:r>
+      <w:proofErr w:type="spellStart"/>
+      <w:r>
+        <w:rPr>
+          <w:rFonts w:eastAsia="Times New Roman" w:cs="Times New Roman"/>
+          <w:szCs w:val="24"/>
+        </w:rPr>
+        <w:t>hr</w:t>
+      </w:r>
+      <w:proofErr w:type="spellEnd"/>
+      <w:r>
+        <w:rPr>
+          <w:rFonts w:eastAsia="Times New Roman" w:cs="Times New Roman"/>
+          <w:szCs w:val="24"/>
+        </w:rPr>
+        <w:t>/</w:t>
+      </w:r>
+      <w:proofErr w:type="spellStart"/>
+      <w:r>
+        <w:rPr>
+          <w:rFonts w:eastAsia="Times New Roman" w:cs="Times New Roman"/>
+          <w:szCs w:val="24"/>
+        </w:rPr>
+        <w:t>yr</w:t>
+      </w:r>
+      <w:proofErr w:type="spellEnd"/>
+      <w:r>
+        <w:rPr>
+          <w:rFonts w:eastAsia="Times New Roman" w:cs="Times New Roman"/>
+          <w:szCs w:val="24"/>
+        </w:rPr>
+        <w:t xml:space="preserve"> </w:t>
+      </w:r>
+      <w:r>
+        <w:rPr>
+          <w:rFonts w:eastAsia="Noto Sans Symbols" w:cs="Times New Roman"/>
+          <w:szCs w:val="24"/>
+        </w:rPr>
+        <w:t>×</w:t>
+      </w:r>
+      <w:r>
+        <w:rPr>
+          <w:rFonts w:eastAsia="Times New Roman" w:cs="Times New Roman"/>
+          <w:szCs w:val="24"/>
+        </w:rPr>
+        <w:t xml:space="preserve"> </w:t>
+      </w:r>
+      <w:r>
+        <w:t>${LF}%</w:t>
+      </w:r>
+      <w:r>
+        <w:rPr>
+          <w:rFonts w:eastAsia="Times New Roman" w:cs="Times New Roman"/>
+          <w:szCs w:val="24"/>
+        </w:rPr>
+        <w:t xml:space="preserve"> </w:t>
+      </w:r>
+      <w:r>
+        <w:rPr>
+          <w:rFonts w:eastAsia="Noto Sans Symbols" w:cs="Times New Roman"/>
+          <w:szCs w:val="24"/>
+        </w:rPr>
+        <w:t>×</w:t>
+      </w:r>
+      <w:r>
+        <w:rPr>
+          <w:rFonts w:eastAsia="Times New Roman" w:cs="Times New Roman"/>
+          <w:szCs w:val="24"/>
+        </w:rPr>
+        <w:t xml:space="preserve"> </w:t>
+      </w:r>
+      <w:r>
+        <w:t>${RF}%</w:t>
+      </w:r>
+      <w:r>
+        <w:rPr>
+          <w:rFonts w:eastAsia="Times New Roman" w:cs="Times New Roman"/>
+          <w:szCs w:val="24"/>
+        </w:rPr>
+        <w:t xml:space="preserve"> </w:t>
+      </w:r>
+      <w:r>
+        <w:rPr>
+          <w:rFonts w:eastAsia="Noto Sans Symbols" w:cs="Times New Roman"/>
+          <w:szCs w:val="24"/>
+        </w:rPr>
+        <w:t>×</w:t>
+      </w:r>
+      <w:r>
+        <w:rPr>
+          <w:rFonts w:eastAsia="Times New Roman" w:cs="Times New Roman"/>
+          <w:szCs w:val="24"/>
+        </w:rPr>
+        <w:t xml:space="preserve"> 0.746 kW/HP </w:t>
+      </w:r>
+      <w:r>
+        <w:rPr>
+          <w:rFonts w:eastAsia="Noto Sans Symbols" w:cs="Times New Roman"/>
+          <w:szCs w:val="24"/>
+        </w:rPr>
+        <w:t>×</w:t>
+      </w:r>
+      <w:r>
+        <w:rPr>
+          <w:rFonts w:eastAsia="Times New Roman" w:cs="Times New Roman"/>
+          <w:szCs w:val="24"/>
+        </w:rPr>
+        <w:t xml:space="preserve"> </w:t>
+      </w:r>
+      <w:r>
+        <w:t>${POW}%</w:t>
+      </w:r>
+      <w:r>
+        <w:rPr>
+          <w:rFonts w:eastAsia="Times New Roman" w:cs="Times New Roman"/>
+          <w:szCs w:val="24"/>
+        </w:rPr>
+        <w:t xml:space="preserve"> / </w:t>
+      </w:r>
+      <w:r>
+        <w:t>${ETA}%</w:t>
+      </w:r>
+    </w:p>
+    <w:p>
+      <w:pPr>
+        <w:spacing w:after="0" w:line="360" w:lineRule="auto"/>
+        <w:jc w:val="both"/>
+        <w:rPr>
+          <w:rFonts w:eastAsia="Times New Roman" w:cs="Times New Roman"/>
+          <w:szCs w:val="24"/>
+          <w:lang w:eastAsia="zh-CN"/>
+        </w:rPr>
+      </w:pPr>
+      <w:r>
+        <w:tab/>
+      </w:r>
+      <w:r>
+        <w:tab/>
+      </w:r>
+      <w:r>
+        <w:t>= ${PDR} kW</w:t>
+      </w:r>
+    </w:p>
+    <w:p>
+      <w:pPr>
+        <w:spacing w:after="0" w:line="360" w:lineRule="auto"/>
+        <w:jc w:val="both"/>
+        <w:rPr>
+          <w:rFonts w:eastAsia="Times New Roman" w:cs="Times New Roman"/>
+          <w:szCs w:val="24"/>
+        </w:rPr>
+      </w:pPr>
+      <w:r>
+        <w:rPr>
+          <w:rFonts w:eastAsia="Times New Roman" w:cs="Times New Roman"/>
+          <w:szCs w:val="24"/>
+        </w:rPr>
+        <w:tab/>
+        <w:t>The energy savings, ES,</w:t>
+      </w:r>
+      <w:r>
+        <w:rPr>
+          <w:rFonts w:eastAsia="Times New Roman" w:cs="Times New Roman"/>
+          <w:szCs w:val="24"/>
+        </w:rPr>
+        <w:t xml:space="preserve"> is calculated as follows: </w:t>
+      </w:r>
+    </w:p>
+    <w:p>
+      <w:pPr>
+        <w:spacing w:after="0" w:line="360" w:lineRule="auto"/>
+        <w:jc w:val="both"/>
+        <w:rPr>
+          <w:rFonts w:eastAsia="Times New Roman" w:cs="Times New Roman"/>
+          <w:szCs w:val="24"/>
+        </w:rPr>
+      </w:pPr>
+      <w:r>
+        <w:rPr>
+          <w:rFonts w:eastAsia="Times New Roman" w:cs="Times New Roman"/>
+          <w:szCs w:val="24"/>
+        </w:rPr>
+        <w:tab/>
+      </w:r>
+      <w:r>
+        <w:rPr>
+          <w:rFonts w:eastAsia="Times New Roman" w:cs="Times New Roman"/>
+          <w:szCs w:val="24"/>
+        </w:rPr>
+        <w:t xml:space="preserve">ES </w:t>
+      </w:r>
+      <w:r>
+        <w:rPr>
+          <w:rFonts w:eastAsia="Times New Roman" w:cs="Times New Roman"/>
+          <w:szCs w:val="24"/>
+        </w:rPr>
+        <w:tab/>
+      </w:r>
+      <w:r>
+        <w:rPr>
+          <w:rFonts w:eastAsia="Times New Roman" w:cs="Times New Roman"/>
+          <w:szCs w:val="24"/>
+        </w:rPr>
+        <w:t xml:space="preserve">= PDR </w:t>
+      </w:r>
+      <w:r>
+        <w:rPr>
+          <w:rFonts w:eastAsia="Noto Sans Symbols" w:cs="Times New Roman"/>
+          <w:szCs w:val="24"/>
+        </w:rPr>
+        <w:t>×</w:t>
+      </w:r>
+      <w:r>
+        <w:rPr>
+          <w:rFonts w:eastAsia="Times New Roman" w:cs="Times New Roman"/>
+          <w:szCs w:val="24"/>
+        </w:rPr>
+        <w:t xml:space="preserve"> OH</w:t>
+      </w:r>
+    </w:p>
+    <w:p>
+      <w:pPr>
+        <w:spacing w:after="0" w:line="360" w:lineRule="auto"/>
+        <w:jc w:val="both"/>
+        <w:rPr>
+          <w:rFonts w:eastAsia="Times New Roman" w:cs="Times New Roman"/>
+          <w:szCs w:val="24"/>
+        </w:rPr>
+      </w:pPr>
+      <w:r>
+        <w:rPr>
+          <w:rFonts w:eastAsia="Times New Roman" w:cs="Times New Roman"/>
+          <w:szCs w:val="24"/>
+        </w:rPr>
+        <w:tab/>
+      </w:r>
+      <w:r>
+        <w:rPr>
+          <w:rFonts w:eastAsia="Times New Roman" w:cs="Times New Roman"/>
+          <w:szCs w:val="24"/>
+        </w:rPr>
+        <w:t xml:space="preserve">OH </w:t>
+      </w:r>
+      <w:r>
+        <w:rPr>
+          <w:rFonts w:eastAsia="Times New Roman" w:cs="Times New Roman"/>
+          <w:szCs w:val="24"/>
+        </w:rPr>
+        <w:tab/>
+        <w:t xml:space="preserve">= Annual operating hours; </w:t>
+      </w:r>
+      <w:r>
+        <w:t xml:space="preserve">${OH} </w:t>
+      </w:r>
+      <w:proofErr w:type="spellStart"/>
+      <w:r>
+        <w:rPr>
+          <w:rFonts w:eastAsia="Times New Roman" w:cs="Times New Roman"/>
+          <w:szCs w:val="24"/>
+        </w:rPr>
+        <w:t>hr</w:t>
+      </w:r>
+      <w:proofErr w:type="spellEnd"/>
+      <w:r>
+        <w:rPr>
+          <w:rFonts w:eastAsia="Times New Roman" w:cs="Times New Roman"/>
+          <w:szCs w:val="24"/>
+        </w:rPr>
+        <w:t>/</w:t>
+      </w:r>
+      <w:proofErr w:type="spellStart"/>
+      <w:r>
+        <w:rPr>
+          <w:rFonts w:eastAsia="Times New Roman" w:cs="Times New Roman"/>
+          <w:szCs w:val="24"/>
+        </w:rPr>
+        <w:t>yr</w:t>
+      </w:r>
+      <w:proofErr w:type="spellEnd"/>
+      <w:r>
+        <w:rPr>
+          <w:rFonts w:eastAsia="Times New Roman" w:cs="Times New Roman"/>
+          <w:szCs w:val="24"/>
+        </w:rPr>
+        <w:t xml:space="preserve"> </w:t>
+      </w:r>
+      <w:r>
+        <w:t>(${HR} hours per day, ${DY} days per week, ${WK} weeks per year)</w:t>
+      </w:r>
+    </w:p>
+    <w:p>
+      <w:pPr>
+        <w:spacing w:after="0" w:line="360" w:lineRule="auto"/>
+        <w:jc w:val="both"/>
+        <w:rPr>
+          <w:rFonts w:eastAsia="Times New Roman" w:cs="Times New Roman"/>
+          <w:szCs w:val="24"/>
+        </w:rPr>
+      </w:pPr>
+      <w:r>
+        <w:rPr>
+          <w:rFonts w:eastAsia="Times New Roman" w:cs="Times New Roman"/>
+          <w:szCs w:val="24"/>
+        </w:rPr>
+        <w:tab/>
+      </w:r>
+      <w:r>
+        <w:rPr>
+          <w:rFonts w:eastAsia="Times New Roman" w:cs="Times New Roman"/>
+          <w:szCs w:val="24"/>
+        </w:rPr>
+        <w:t xml:space="preserve">ES </w:t>
+      </w:r>
+      <w:r>
+        <w:rPr>
+          <w:rFonts w:eastAsia="Times New Roman" w:cs="Times New Roman"/>
+          <w:szCs w:val="24"/>
+        </w:rPr>
+        <w:tab/>
+      </w:r>
+      <w:r>
+        <w:rPr>
+          <w:rFonts w:eastAsia="Times New Roman" w:cs="Times New Roman"/>
+          <w:szCs w:val="24"/>
+        </w:rPr>
+        <w:t xml:space="preserve">= </w:t>
+      </w:r>
+      <w:r>
+        <w:rPr>
+          <w:rFonts w:eastAsia="Times New Roman" w:cs="Times New Roman"/>
+          <w:szCs w:val="24"/>
+        </w:rPr>
+        <w:t>${</w:t>
+      </w:r>
+      <w:r>
+        <w:rPr>
+          <w:rFonts w:eastAsia="Times New Roman" w:cs="Times New Roman"/>
+          <w:szCs w:val="24"/>
+        </w:rPr>
+        <w:t>PDR</w:t>
+      </w:r>
+      <w:r>
+        <w:rPr>
+          <w:rFonts w:eastAsia="Times New Roman" w:cs="Times New Roman"/>
+          <w:szCs w:val="24"/>
+        </w:rPr>
+        <w:t>} kW</w:t>
+      </w:r>
+      <w:r>
+        <w:rPr>
+          <w:rFonts w:eastAsia="Times New Roman" w:cs="Times New Roman"/>
+          <w:szCs w:val="24"/>
+        </w:rPr>
+        <w:t xml:space="preserve"> </w:t>
+      </w:r>
+      <w:r>
+        <w:rPr>
+          <w:rFonts w:eastAsia="Noto Sans Symbols" w:cs="Times New Roman"/>
+          <w:szCs w:val="24"/>
+        </w:rPr>
+        <w:t>×</w:t>
+      </w:r>
+      <w:r>
+        <w:rPr>
+          <w:rFonts w:eastAsia="Times New Roman" w:cs="Times New Roman"/>
+          <w:szCs w:val="24"/>
+        </w:rPr>
+        <w:t xml:space="preserve"> </w:t>
+      </w:r>
+      <w:r>
+        <w:rPr>
+          <w:rFonts w:eastAsia="Times New Roman" w:cs="Times New Roman"/>
+          <w:szCs w:val="24"/>
+        </w:rPr>
+        <w:t>${</w:t>
+      </w:r>
+      <w:r>
+        <w:rPr>
+          <w:rFonts w:eastAsia="Times New Roman" w:cs="Times New Roman"/>
+          <w:szCs w:val="24"/>
+        </w:rPr>
+        <w:t>OH</w:t>
+      </w:r>
+      <w:r>
+        <w:rPr>
+          <w:rFonts w:eastAsia="Times New Roman" w:cs="Times New Roman"/>
+          <w:szCs w:val="24"/>
+        </w:rPr>
+        <w:t xml:space="preserve">} </w:t>
+      </w:r>
+      <w:proofErr w:type="spellStart"/>
+      <w:r>
+        <w:rPr>
+          <w:rFonts w:eastAsia="Times New Roman" w:cs="Times New Roman"/>
+          <w:szCs w:val="24"/>
+        </w:rPr>
+        <w:t>hr</w:t>
+      </w:r>
+      <w:proofErr w:type="spellEnd"/>
+      <w:r>
+        <w:rPr>
+          <w:rFonts w:eastAsia="Times New Roman" w:cs="Times New Roman"/>
+          <w:szCs w:val="24"/>
+        </w:rPr>
+        <w:t>/</w:t>
+      </w:r>
+      <w:proofErr w:type="spellStart"/>
+      <w:r>
+        <w:rPr>
+          <w:rFonts w:eastAsia="Times New Roman" w:cs="Times New Roman"/>
+          <w:szCs w:val="24"/>
+        </w:rPr>
+        <w:t>yr</w:t>
+      </w:r>
+      <w:proofErr w:type="spellEnd"/>
+      <w:r>
+        <w:rPr>
+          <w:rFonts w:eastAsia="Times New Roman" w:cs="Times New Roman"/>
+          <w:szCs w:val="24"/>
+        </w:rPr>
+        <w:t>,</w:t>
+      </w:r>
+    </w:p>
+    <w:p>
+      <w:pPr>
+        <w:spacing w:after="0" w:line="360" w:lineRule="auto"/>
+        <w:jc w:val="both"/>
+        <w:rPr>
+          <w:rFonts w:eastAsia="Times New Roman" w:cs="Times New Roman"/>
+          <w:szCs w:val="24"/>
+        </w:rPr>
+      </w:pPr>
+      <w:r>
+        <w:rPr>
+          <w:rFonts w:eastAsia="Times New Roman" w:cs="Times New Roman"/>
+          <w:color w:val="FF00FF"/>
+          <w:szCs w:val="24"/>
+        </w:rPr>
+        <w:t xml:space="preserve">     </w:t>
+      </w:r>
+      <w:r>
+        <w:rPr>
+          <w:rFonts w:eastAsia="Times New Roman" w:cs="Times New Roman"/>
+          <w:color w:val="FF00FF"/>
+          <w:szCs w:val="24"/>
+        </w:rPr>
+        <w:tab/>
+      </w:r>
+      <w:r>
+        <w:rPr>
+          <w:rFonts w:eastAsia="Times New Roman" w:cs="Times New Roman"/>
+          <w:color w:val="FF00FF"/>
+          <w:szCs w:val="24"/>
+        </w:rPr>
+        <w:tab/>
+      </w:r>
+      <w:r>
+        <w:rPr>
+          <w:rFonts w:eastAsia="Times New Roman" w:cs="Times New Roman"/>
+          <w:szCs w:val="24"/>
+        </w:rPr>
+        <w:t xml:space="preserve">= </w:t>
+      </w:r>
+      <w:r>
+        <w:t>${ES}</w:t>
+      </w:r>
+      <w:r>
+        <w:rPr>
+          <w:rFonts w:eastAsia="Times New Roman" w:cs="Times New Roman"/>
+          <w:szCs w:val="24"/>
+        </w:rPr>
+        <w:t xml:space="preserve"> kWh/yr.</w:t>
+      </w:r>
+    </w:p>
+    <w:p>
+      <w:pPr>
+        <w:spacing w:after="0" w:line="360" w:lineRule="auto"/>
+        <w:jc w:val="both"/>
+        <w:rPr>
+          <w:rFonts w:eastAsia="Times New Roman" w:cs="Times New Roman"/>
+          <w:szCs w:val="24"/>
+        </w:rPr>
+      </w:pPr>
+      <w:r>
+        <w:rPr>
+          <w:rFonts w:eastAsia="Times New Roman" w:cs="Times New Roman"/>
+          <w:szCs w:val="24"/>
+        </w:rPr>
+        <w:tab/>
+      </w:r>
+      <w:r>
+        <w:rPr>
+          <w:rFonts w:eastAsia="Times New Roman" w:cs="Times New Roman"/>
+          <w:szCs w:val="24"/>
+        </w:rPr>
+        <w:t>The demand savings, DS, is calculated as:</w:t>
+      </w:r>
+    </w:p>
+    <w:p>
+      <w:pPr>
+        <w:spacing w:after="0" w:line="360" w:lineRule="auto"/>
+        <w:jc w:val="both"/>
+        <w:rPr>
+          <w:rFonts w:eastAsia="Times New Roman" w:cs="Times New Roman"/>
+          <w:szCs w:val="24"/>
+        </w:rPr>
+      </w:pPr>
+      <w:r>
+        <w:rPr>
+          <w:rFonts w:eastAsia="Times New Roman" w:cs="Times New Roman"/>
+          <w:szCs w:val="24"/>
+        </w:rPr>
+        <w:tab/>
+      </w:r>
+      <w:r>
+        <w:rPr>
+          <w:rFonts w:eastAsia="Times New Roman" w:cs="Times New Roman"/>
+          <w:szCs w:val="24"/>
+        </w:rPr>
+        <w:t xml:space="preserve">DS </w:t>
+      </w:r>
+      <w:r>
+        <w:rPr>
+          <w:rFonts w:eastAsia="Times New Roman" w:cs="Times New Roman"/>
+          <w:szCs w:val="24"/>
+        </w:rPr>
+        <w:tab/>
+        <w:t xml:space="preserve">= </w:t>
+      </w:r>
+      <w:r>
+        <w:rPr>
+          <w:rFonts w:eastAsia="Times New Roman" w:cs="Times New Roman"/>
+          <w:szCs w:val="24"/>
+        </w:rPr>
+        <w:t>PDR</w:t>
+      </w:r>
+      <w:r>
+        <w:rPr>
+          <w:rFonts w:eastAsia="Times New Roman" w:cs="Times New Roman"/>
+          <w:szCs w:val="24"/>
+        </w:rPr>
+        <w:t xml:space="preserve"> </w:t>
+      </w:r>
+      <w:r>
+        <w:rPr>
+          <w:rFonts w:eastAsia="Noto Sans Symbols" w:cs="Times New Roman"/>
+          <w:szCs w:val="24"/>
+        </w:rPr>
+        <w:t>×</w:t>
+      </w:r>
+      <w:r>
+        <w:rPr>
+          <w:rFonts w:eastAsia="Times New Roman" w:cs="Times New Roman"/>
+          <w:szCs w:val="24"/>
+        </w:rPr>
+        <w:t xml:space="preserve"> CF </w:t>
+      </w:r>
+      <w:r>
+        <w:rPr>
+          <w:rFonts w:eastAsia="Noto Sans Symbols" w:cs="Times New Roman"/>
+          <w:szCs w:val="24"/>
+        </w:rPr>
+        <w:t>×</w:t>
+      </w:r>
+      <w:r>
+        <w:rPr>
+          <w:rFonts w:eastAsia="Times New Roman" w:cs="Times New Roman"/>
+          <w:szCs w:val="24"/>
+        </w:rPr>
+        <w:t xml:space="preserve"> C</w:t>
+      </w:r>
+      <w:r>
+        <w:rPr>
+          <w:rFonts w:eastAsia="Times New Roman" w:cs="Times New Roman"/>
+          <w:szCs w:val="24"/>
+          <w:vertAlign w:val="subscript"/>
+        </w:rPr>
+        <w:t>2</w:t>
+      </w:r>
+      <w:r>
+        <w:rPr>
+          <w:rFonts w:eastAsia="Times New Roman" w:cs="Times New Roman"/>
+          <w:szCs w:val="24"/>
+        </w:rPr>
+        <w:t>,</w:t>
+      </w:r>
+    </w:p>
+    <w:p>
+      <w:pPr>
+        <w:spacing w:after="0" w:line="360" w:lineRule="auto"/>
+        <w:jc w:val="both"/>
+        <w:rPr>
+          <w:rFonts w:eastAsia="Times New Roman" w:cs="Times New Roman"/>
+          <w:szCs w:val="24"/>
+        </w:rPr>
+      </w:pPr>
+      <w:proofErr w:type="gramStart"/>
+      <w:r>
+        <w:rPr>
+          <w:rFonts w:eastAsia="Times New Roman" w:cs="Times New Roman"/>
+          <w:szCs w:val="24"/>
+        </w:rPr>
         <w:t>where</w:t>
       </w:r>
+      <w:proofErr w:type="gramEnd"/>
     </w:p>
     <w:p>
       <w:pPr>
@@ -2070,12 +2595,24 @@
         <w:t>${CF}</w:t>
       </w:r>
       <w:r>
-        <w:rPr>
-          <w:rFonts w:eastAsia="Times New Roman" w:cs="Times New Roman"/>
-          <w:szCs w:val="24"/>
-        </w:rPr>
-        <w:t xml:space="preserve"> per month</w:t>
-      </w:r>
+        <w:t>%</w:t>
+      </w:r>
+      <w:r>
+        <w:rPr>
+          <w:rFonts w:eastAsia="Times New Roman" w:cs="Times New Roman"/>
+          <w:szCs w:val="24"/>
+        </w:rPr>
+        <w:t xml:space="preserve"> per </w:t>
+      </w:r>
+      <w:proofErr w:type="gramStart"/>
+      <w:r>
+        <w:rPr>
+          <w:rFonts w:eastAsia="Times New Roman" w:cs="Times New Roman"/>
+          <w:szCs w:val="24"/>
+        </w:rPr>
+        <w:t>month</w:t>
+      </w:r>
+      <w:proofErr w:type="gramEnd"/>
     </w:p>
     <w:p>
       <w:pPr>
@@ -2117,132 +2654,17 @@
           <w:rFonts w:eastAsia="Times New Roman" w:cs="Times New Roman"/>
           <w:szCs w:val="24"/>
         </w:rPr>
-        <w:t xml:space="preserve"> months/yr</w:t>
-      </w:r>
-    </w:p>
-    <w:p>
-      <w:pPr>
-        <w:spacing w:after="0" w:line="360" w:lineRule="auto"/>
-        <w:ind w:left="1440" w:hanging="720"/>
-        <w:jc w:val="both"/>
-        <w:rPr>
-          <w:rFonts w:eastAsia="Times New Roman" w:cs="Times New Roman"/>
-          <w:szCs w:val="24"/>
-        </w:rPr>
-      </w:pPr>
-      <w:r>
-        <w:rPr>
-          <w:rFonts w:eastAsia="Times New Roman" w:cs="Times New Roman"/>
-          <w:szCs w:val="24"/>
-        </w:rPr>
-        <w:t xml:space="preserve">DS </w:t>
-      </w:r>
-      <w:r>
-        <w:rPr>
-          <w:rFonts w:eastAsia="Times New Roman" w:cs="Times New Roman"/>
-          <w:szCs w:val="24"/>
-        </w:rPr>
-        <w:tab/>
-        <w:t>= (</w:t>
-      </w:r>
-      <w:r>
-        <w:t>${ES}</w:t>
-      </w:r>
-      <w:r>
-        <w:rPr>
-          <w:rFonts w:eastAsia="Times New Roman" w:cs="Times New Roman"/>
-          <w:szCs w:val="24"/>
-        </w:rPr>
-        <w:t xml:space="preserve"> </w:t>
-      </w:r>
-      <w:r>
-        <w:rPr>
-          <w:rFonts w:eastAsia="Noto Sans Symbols" w:cs="Times New Roman"/>
-          <w:szCs w:val="24"/>
-        </w:rPr>
-        <w:t>×</w:t>
-      </w:r>
-      <w:r>
-        <w:rPr>
-          <w:rFonts w:eastAsia="Times New Roman" w:cs="Times New Roman"/>
-          <w:szCs w:val="24"/>
-        </w:rPr>
-        <w:t xml:space="preserve"> </w:t>
-      </w:r>
-      <w:r>
-        <w:t>${CF}</w:t>
-      </w:r>
-      <w:r>
-        <w:rPr>
-          <w:rFonts w:eastAsia="Times New Roman" w:cs="Times New Roman"/>
-          <w:szCs w:val="24"/>
-        </w:rPr>
-        <w:t xml:space="preserve"> </w:t>
-      </w:r>
-      <w:r>
-        <w:rPr>
-          <w:rFonts w:eastAsia="Noto Sans Symbols" w:cs="Times New Roman"/>
-          <w:szCs w:val="24"/>
-        </w:rPr>
-        <w:t>×</w:t>
-      </w:r>
-      <w:r>
-        <w:rPr>
-          <w:rFonts w:eastAsia="Times New Roman" w:cs="Times New Roman"/>
-          <w:szCs w:val="24"/>
-        </w:rPr>
-        <w:t xml:space="preserve"> </w:t>
-      </w:r>
-      <w:r>
-        <w:t>12</w:t>
-      </w:r>
-      <w:r>
-        <w:rPr>
-          <w:rFonts w:eastAsia="Times New Roman" w:cs="Times New Roman"/>
-          <w:szCs w:val="24"/>
-        </w:rPr>
-        <w:t xml:space="preserve">) / </w:t>
-      </w:r>
-      <w:r>
-        <w:t>${OH}</w:t>
-      </w:r>
-      <w:r>
-        <w:rPr>
-          <w:rFonts w:eastAsia="Times New Roman" w:cs="Times New Roman"/>
-          <w:szCs w:val="24"/>
-        </w:rPr>
-        <w:t>,</w:t>
-      </w:r>
-    </w:p>
-    <w:p>
-      <w:pPr>
-        <w:spacing w:after="0" w:line="360" w:lineRule="auto"/>
-        <w:ind w:left="1440" w:hanging="720"/>
-        <w:jc w:val="both"/>
-        <w:rPr>
-          <w:rFonts w:eastAsia="Times New Roman" w:cs="Times New Roman"/>
-          <w:szCs w:val="24"/>
-        </w:rPr>
-      </w:pPr>
-      <w:r>
-        <w:rPr>
-          <w:rFonts w:eastAsia="Times New Roman" w:cs="Times New Roman"/>
-          <w:szCs w:val="24"/>
-        </w:rPr>
-        <w:lastRenderedPageBreak/>
-        <w:tab/>
-        <w:t xml:space="preserve">= </w:t>
-      </w:r>
-      <w:r>
-        <w:t>${DS}</w:t>
-      </w:r>
-      <w:r>
-        <w:rPr>
-          <w:rFonts w:eastAsia="Times New Roman" w:cs="Times New Roman"/>
-          <w:szCs w:val="24"/>
-        </w:rPr>
-        <w:t xml:space="preserve"> kW/yr.</w:t>
-      </w:r>
+        <w:t xml:space="preserve"> months/</w:t>
+      </w:r>
+      <w:proofErr w:type="spellStart"/>
+      <w:r>
+        <w:rPr>
+          <w:rFonts w:eastAsia="Times New Roman" w:cs="Times New Roman"/>
+          <w:szCs w:val="24"/>
+        </w:rPr>
+        <w:t>yr</w:t>
+      </w:r>
+      <w:proofErr w:type="spellEnd"/>
     </w:p>
     <w:p>
       <w:pPr>
@@ -2258,6 +2680,160 @@
           <w:rFonts w:eastAsia="Times New Roman" w:cs="Times New Roman"/>
           <w:szCs w:val="24"/>
         </w:rPr>
+        <w:lastRenderedPageBreak/>
+        <w:tab/>
+      </w:r>
+      <w:r>
+        <w:rPr>
+          <w:rFonts w:eastAsia="Times New Roman" w:cs="Times New Roman"/>
+          <w:szCs w:val="24"/>
+        </w:rPr>
+        <w:t xml:space="preserve">DS </w:t>
+      </w:r>
+      <w:r>
+        <w:rPr>
+          <w:rFonts w:eastAsia="Times New Roman" w:cs="Times New Roman"/>
+          <w:szCs w:val="24"/>
+        </w:rPr>
+        <w:tab/>
+        <w:t xml:space="preserve">= </w:t>
+      </w:r>
+      <w:r>
+        <w:t>${</w:t>
+      </w:r>
+      <w:r>
+        <w:t>PDR</w:t>
+      </w:r>
+      <w:r>
+        <w:t>}</w:t>
+      </w:r>
+      <w:r>
+        <w:t xml:space="preserve"> kW</w:t>
+      </w:r>
+      <w:r>
+        <w:rPr>
+          <w:rFonts w:eastAsia="Noto Sans Symbols" w:cs="Times New Roman"/>
+          <w:szCs w:val="24"/>
+        </w:rPr>
+        <w:t>×</w:t>
+      </w:r>
+      <w:r>
+        <w:rPr>
+          <w:rFonts w:eastAsia="Times New Roman" w:cs="Times New Roman"/>
+          <w:szCs w:val="24"/>
+        </w:rPr>
+        <w:t xml:space="preserve"> </w:t>
+      </w:r>
+      <w:r>
+        <w:t>${CF}</w:t>
+      </w:r>
+      <w:r>
+        <w:t>%</w:t>
+      </w:r>
+      <w:r>
+        <w:t>/</w:t>
+      </w:r>
+      <w:proofErr w:type="spellStart"/>
+      <w:r>
+        <w:t>mo</w:t>
+      </w:r>
+      <w:proofErr w:type="spellEnd"/>
+      <w:r>
+        <w:rPr>
+          <w:rFonts w:eastAsia="Times New Roman" w:cs="Times New Roman"/>
+          <w:szCs w:val="24"/>
+        </w:rPr>
+        <w:t xml:space="preserve"> </w:t>
+      </w:r>
+      <w:r>
+        <w:rPr>
+          <w:rFonts w:eastAsia="Noto Sans Symbols" w:cs="Times New Roman"/>
+          <w:szCs w:val="24"/>
+        </w:rPr>
+        <w:t>×</w:t>
+      </w:r>
+      <w:r>
+        <w:rPr>
+          <w:rFonts w:eastAsia="Times New Roman" w:cs="Times New Roman"/>
+          <w:szCs w:val="24"/>
+        </w:rPr>
+        <w:t xml:space="preserve"> </w:t>
+      </w:r>
+      <w:r>
+        <w:t>12</w:t>
+      </w:r>
+      <w:r>
+        <w:t xml:space="preserve"> </w:t>
+      </w:r>
+      <w:proofErr w:type="spellStart"/>
+      <w:r>
+        <w:t>mo</w:t>
+      </w:r>
+      <w:proofErr w:type="spellEnd"/>
+      <w:r>
+        <w:t>/</w:t>
+      </w:r>
+      <w:proofErr w:type="spellStart"/>
+      <w:r>
+        <w:t>yr</w:t>
+      </w:r>
+      <w:proofErr w:type="spellEnd"/>
+    </w:p>
+    <w:p>
+      <w:pPr>
+        <w:spacing w:after="0" w:line="360" w:lineRule="auto"/>
+        <w:jc w:val="both"/>
+        <w:rPr>
+          <w:rFonts w:eastAsia="Times New Roman" w:cs="Times New Roman"/>
+          <w:szCs w:val="24"/>
+        </w:rPr>
+      </w:pPr>
+      <w:r>
+        <w:rPr>
+          <w:rFonts w:eastAsia="Times New Roman" w:cs="Times New Roman"/>
+          <w:szCs w:val="24"/>
+        </w:rPr>
+        <w:tab/>
+      </w:r>
+      <w:r>
+        <w:rPr>
+          <w:rFonts w:eastAsia="Times New Roman" w:cs="Times New Roman"/>
+          <w:szCs w:val="24"/>
+        </w:rPr>
+        <w:tab/>
+      </w:r>
+      <w:r>
+        <w:rPr>
+          <w:rFonts w:eastAsia="Times New Roman" w:cs="Times New Roman"/>
+          <w:szCs w:val="24"/>
+        </w:rPr>
+        <w:t xml:space="preserve">= </w:t>
+      </w:r>
+      <w:r>
+        <w:t>${DS}</w:t>
+      </w:r>
+      <w:r>
+        <w:rPr>
+          <w:rFonts w:eastAsia="Times New Roman" w:cs="Times New Roman"/>
+          <w:szCs w:val="24"/>
+        </w:rPr>
+        <w:t xml:space="preserve"> kW/yr.</w:t>
+      </w:r>
+    </w:p>
+    <w:p>
+      <w:pPr>
+        <w:spacing w:after="0" w:line="360" w:lineRule="auto"/>
+        <w:jc w:val="both"/>
+        <w:rPr>
+          <w:rFonts w:eastAsia="Times New Roman" w:cs="Times New Roman"/>
+          <w:szCs w:val="24"/>
+        </w:rPr>
+      </w:pPr>
+      <w:r>
+        <w:rPr>
+          <w:rFonts w:eastAsia="Times New Roman" w:cs="Times New Roman"/>
+          <w:szCs w:val="24"/>
+        </w:rPr>
         <w:tab/>
         <w:t>The annual cost savings, ACS, is calculated as:</w:t>
       </w:r>
@@ -2265,7 +2841,6 @@
     <w:p>
       <w:pPr>
         <w:spacing w:after="0" w:line="360" w:lineRule="auto"/>
-        <w:ind w:firstLine="720"/>
         <w:jc w:val="both"/>
         <w:rPr>
           <w:rFonts w:eastAsia="Times New Roman" w:cs="Times New Roman"/>
@@ -2277,6 +2852,13 @@
           <w:rFonts w:eastAsia="Times New Roman" w:cs="Times New Roman"/>
           <w:szCs w:val="24"/>
         </w:rPr>
+        <w:tab/>
+      </w:r>
+      <w:r>
+        <w:rPr>
+          <w:rFonts w:eastAsia="Times New Roman" w:cs="Times New Roman"/>
+          <w:szCs w:val="24"/>
+        </w:rPr>
         <w:t xml:space="preserve">ACS </w:t>
       </w:r>
       <w:r>
@@ -2368,7 +2950,6 @@
     <w:p>
       <w:pPr>
         <w:spacing w:after="0" w:line="360" w:lineRule="auto"/>
-        <w:ind w:firstLine="720"/>
         <w:jc w:val="both"/>
         <w:rPr>
           <w:rFonts w:eastAsia="Times New Roman" w:cs="Times New Roman"/>
@@ -2388,6 +2969,19 @@
           <w:szCs w:val="24"/>
         </w:rPr>
         <w:tab/>
+      </w:r>
+      <w:r>
+        <w:rPr>
+          <w:rFonts w:eastAsia="Times New Roman" w:cs="Times New Roman"/>
+          <w:szCs w:val="24"/>
+        </w:rPr>
+        <w:tab/>
+      </w:r>
+      <w:r>
+        <w:rPr>
+          <w:rFonts w:eastAsia="Times New Roman" w:cs="Times New Roman"/>
+          <w:szCs w:val="24"/>
+        </w:rPr>
         <w:t xml:space="preserve">= </w:t>
       </w:r>
       <w:r>
@@ -2398,7 +2992,23 @@
           <w:rFonts w:eastAsia="Times New Roman" w:cs="Times New Roman"/>
           <w:szCs w:val="24"/>
         </w:rPr>
-        <w:t xml:space="preserve"> kWh/yr </w:t>
+        <w:t xml:space="preserve"> kWh/</w:t>
+      </w:r>
+      <w:proofErr w:type="spellStart"/>
+      <w:r>
+        <w:rPr>
+          <w:rFonts w:eastAsia="Times New Roman" w:cs="Times New Roman"/>
+          <w:szCs w:val="24"/>
+        </w:rPr>
+        <w:t>yr</w:t>
+      </w:r>
+      <w:proofErr w:type="spellEnd"/>
+      <w:r>
+        <w:rPr>
+          <w:rFonts w:eastAsia="Times New Roman" w:cs="Times New Roman"/>
+          <w:szCs w:val="24"/>
+        </w:rPr>
+        <w:t xml:space="preserve"> </w:t>
       </w:r>
       <w:r>
         <w:rPr>
@@ -2432,7 +3042,23 @@
           <w:rFonts w:eastAsia="Times New Roman" w:cs="Times New Roman"/>
           <w:szCs w:val="24"/>
         </w:rPr>
-        <w:t xml:space="preserve"> kW/yr </w:t>
+        <w:t xml:space="preserve"> kW/</w:t>
+      </w:r>
+      <w:proofErr w:type="spellStart"/>
+      <w:r>
+        <w:rPr>
+          <w:rFonts w:eastAsia="Times New Roman" w:cs="Times New Roman"/>
+          <w:szCs w:val="24"/>
+        </w:rPr>
+        <w:t>yr</w:t>
+      </w:r>
+      <w:proofErr w:type="spellEnd"/>
+      <w:r>
+        <w:rPr>
+          <w:rFonts w:eastAsia="Times New Roman" w:cs="Times New Roman"/>
+          <w:szCs w:val="24"/>
+        </w:rPr>
+        <w:t xml:space="preserve"> </w:t>
       </w:r>
       <w:r>
         <w:rPr>
@@ -2462,7 +3088,6 @@
     <w:p>
       <w:pPr>
         <w:spacing w:after="0" w:line="360" w:lineRule="auto"/>
-        <w:ind w:firstLine="720"/>
         <w:jc w:val="both"/>
         <w:rPr>
           <w:rFonts w:eastAsia="Times New Roman" w:cs="Times New Roman"/>
@@ -2475,6 +3100,19 @@
           <w:szCs w:val="24"/>
         </w:rPr>
         <w:tab/>
+      </w:r>
+      <w:r>
+        <w:rPr>
+          <w:rFonts w:eastAsia="Times New Roman" w:cs="Times New Roman"/>
+          <w:szCs w:val="24"/>
+        </w:rPr>
+        <w:tab/>
+      </w:r>
+      <w:r>
+        <w:rPr>
+          <w:rFonts w:eastAsia="Times New Roman" w:cs="Times New Roman"/>
+          <w:szCs w:val="24"/>
+        </w:rPr>
         <w:t xml:space="preserve">= </w:t>
       </w:r>
       <w:r>
@@ -2485,7 +3123,23 @@
           <w:rFonts w:eastAsia="Times New Roman" w:cs="Times New Roman"/>
           <w:szCs w:val="24"/>
         </w:rPr>
-        <w:t>/yr +</w:t>
+        <w:t>/</w:t>
+      </w:r>
+      <w:proofErr w:type="spellStart"/>
+      <w:r>
+        <w:rPr>
+          <w:rFonts w:eastAsia="Times New Roman" w:cs="Times New Roman"/>
+          <w:szCs w:val="24"/>
+        </w:rPr>
+        <w:t>yr</w:t>
+      </w:r>
+      <w:proofErr w:type="spellEnd"/>
+      <w:r>
+        <w:rPr>
+          <w:rFonts w:eastAsia="Times New Roman" w:cs="Times New Roman"/>
+          <w:szCs w:val="24"/>
+        </w:rPr>
+        <w:t xml:space="preserve"> +</w:t>
       </w:r>
       <w:r>
         <w:t>${DCS}</w:t>
@@ -2495,13 +3149,21 @@
           <w:rFonts w:eastAsia="Times New Roman" w:cs="Times New Roman"/>
           <w:szCs w:val="24"/>
         </w:rPr>
-        <w:t>/yr</w:t>
-      </w:r>
+        <w:t>/</w:t>
+      </w:r>
+      <w:proofErr w:type="spellStart"/>
+      <w:r>
+        <w:rPr>
+          <w:rFonts w:eastAsia="Times New Roman" w:cs="Times New Roman"/>
+          <w:szCs w:val="24"/>
+        </w:rPr>
+        <w:t>yr</w:t>
+      </w:r>
+      <w:proofErr w:type="spellEnd"/>
     </w:p>
     <w:p>
       <w:pPr>
         <w:spacing w:after="0" w:line="360" w:lineRule="auto"/>
-        <w:ind w:firstLine="720"/>
         <w:jc w:val="both"/>
         <w:rPr>
           <w:rFonts w:eastAsia="Times New Roman" w:cs="Times New Roman"/>
@@ -2514,6 +3176,19 @@
           <w:szCs w:val="24"/>
         </w:rPr>
         <w:tab/>
+      </w:r>
+      <w:r>
+        <w:rPr>
+          <w:rFonts w:eastAsia="Times New Roman" w:cs="Times New Roman"/>
+          <w:szCs w:val="24"/>
+        </w:rPr>
+        <w:tab/>
+      </w:r>
+      <w:r>
+        <w:rPr>
+          <w:rFonts w:eastAsia="Times New Roman" w:cs="Times New Roman"/>
+          <w:szCs w:val="24"/>
+        </w:rPr>
         <w:t xml:space="preserve">= </w:t>
       </w:r>
       <w:r>
@@ -2549,7 +3224,6 @@
     <w:p>
       <w:pPr>
         <w:spacing w:after="0" w:line="360" w:lineRule="auto"/>
-        <w:ind w:firstLine="720"/>
         <w:jc w:val="both"/>
         <w:rPr>
           <w:rFonts w:eastAsia="Times New Roman" w:cs="Times New Roman"/>
@@ -2561,6 +3235,13 @@
           <w:rFonts w:eastAsia="Times New Roman" w:cs="Times New Roman"/>
           <w:szCs w:val="24"/>
         </w:rPr>
+        <w:tab/>
+      </w:r>
+      <w:r>
+        <w:rPr>
+          <w:rFonts w:eastAsia="Times New Roman" w:cs="Times New Roman"/>
+          <w:szCs w:val="24"/>
+        </w:rPr>
         <w:t xml:space="preserve">To implement this recommendation, the only cost is the labor required to change the set pressure from </w:t>
       </w:r>
       <w:r>
@@ -2611,7 +3292,6 @@
     <w:p>
       <w:pPr>
         <w:spacing w:after="0" w:line="360" w:lineRule="auto"/>
-        <w:ind w:firstLine="720"/>
         <w:jc w:val="both"/>
         <w:rPr>
           <w:rFonts w:eastAsia="Times New Roman" w:cs="Times New Roman"/>
@@ -2619,6 +3299,14 @@
           <w:szCs w:val="24"/>
         </w:rPr>
       </w:pPr>
+      <w:r>
+        <w:rPr>
+          <w:rFonts w:eastAsia="Times New Roman" w:cs="Times New Roman"/>
+          <w:b/>
+          <w:szCs w:val="24"/>
+        </w:rPr>
+        <w:tab/>
+      </w:r>
       <w:r>
         <w:rPr>
           <w:rFonts w:eastAsia="Times New Roman" w:cs="Times New Roman"/>
@@ -2860,7 +3548,7 @@
   <w:docDefaults>
     <w:rPrDefault>
       <w:rPr>
-        <w:rFonts w:ascii="Calibri" w:eastAsia="Calibri" w:hAnsi="Calibri" w:cs="Calibri"/>
+        <w:rFonts w:ascii="Calibri" w:eastAsia="SimSun" w:hAnsi="Calibri" w:cs="Calibri"/>
         <w:sz w:val="22"/>
         <w:szCs w:val="22"/>
         <w:lang w:val="en-US" w:eastAsia="en-US" w:bidi="ar-SA"/>
@@ -3921,28 +4609,28 @@
 </file>
 
 <file path=customXml/item1.xml><?xml version="1.0" encoding="utf-8"?>
-<b:Sources xmlns:b="http://schemas.openxmlformats.org/officeDocument/2006/bibliography" xmlns="http://schemas.openxmlformats.org/officeDocument/2006/bibliography" SelectedStyle="\APASixthEditionOfficeOnline.xsl" StyleName="APA" Version="6"/>
-</file>
-
-<file path=customXml/item2.xml><?xml version="1.0" encoding="utf-8"?>
 <go:gDocsCustomXmlDataStorage xmlns:go="http://customooxmlschemas.google.com/" xmlns:r="http://schemas.openxmlformats.org/officeDocument/2006/relationships">
   <go:docsCustomData xmlns:go="http://customooxmlschemas.google.com/" roundtripDataSignature="AMtx7mhcuGD/2n3xovbe/tzCr6OGjRtL6w==">AMUW2mXIblxVBKOIK5GhyJnZhS9Ww72FK2w5+dNeHx6noB24KQ/F/z9s4Lr4h+mDWma6QeJwbLaAe6ioHQsrQiUx7aSYNCp8JhgeabeX91xQN34qErWIAmFL4TokEiJ6KfXIhLuxqMJeByQdscqII8jaWEsB24hyyT3q+63dwGj4hoG+Tc4hjZM=</go:docsCustomData>
 </go:gDocsCustomXmlDataStorage>
 </file>
 
-<file path=customXml/itemProps1.xml><?xml version="1.0" encoding="utf-8"?>
-<ds:datastoreItem xmlns:ds="http://schemas.openxmlformats.org/officeDocument/2006/customXml" ds:itemID="{6FDDD1F6-BF31-4FD2-93DD-1B3BC2B3051C}">
-  <ds:schemaRefs>
-    <ds:schemaRef ds:uri="http://schemas.openxmlformats.org/officeDocument/2006/bibliography"/>
-  </ds:schemaRefs>
-</ds:datastoreItem>
+<file path=customXml/item2.xml><?xml version="1.0" encoding="utf-8"?>
+<b:Sources xmlns:b="http://schemas.openxmlformats.org/officeDocument/2006/bibliography" xmlns="http://schemas.openxmlformats.org/officeDocument/2006/bibliography" SelectedStyle="\APASixthEditionOfficeOnline.xsl" StyleName="APA" Version="6"/>
 </file>
 
-<file path=customXml/itemProps2.xml><?xml version="1.0" encoding="utf-8"?>
+<file path=customXml/itemProps1.xml><?xml version="1.0" encoding="utf-8"?>
 <ds:datastoreItem xmlns:ds="http://schemas.openxmlformats.org/officeDocument/2006/customXml" ds:itemID="{11111111-1234-1234-1234-123412341234}">
   <ds:schemaRefs>
     <ds:schemaRef ds:uri="http://customooxmlschemas.google.com/"/>
     <ds:schemaRef ds:uri="http://schemas.openxmlformats.org/officeDocument/2006/relationships"/>
   </ds:schemaRefs>
 </ds:datastoreItem>
+</file>
+
+<file path=customXml/itemProps2.xml><?xml version="1.0" encoding="utf-8"?>
+<ds:datastoreItem xmlns:ds="http://schemas.openxmlformats.org/officeDocument/2006/customXml" ds:itemID="{6FDDD1F6-BF31-4FD2-93DD-1B3BC2B3051C}">
+  <ds:schemaRefs>
+    <ds:schemaRef ds:uri="http://schemas.openxmlformats.org/officeDocument/2006/bibliography"/>
+  </ds:schemaRefs>
+</ds:datastoreItem>
 </file>
</xml_diff>